<commit_message>
lil bit more word fixes
</commit_message>
<xml_diff>
--- a/CV-Ben_Bar.docx
+++ b/CV-Ben_Bar.docx
@@ -1238,7 +1238,27 @@
                 <w:color w:val="000000" w:themeColor="text1"/>
                 <w:sz w:val="24"/>
               </w:rPr>
-              <w:t>A witty developer experienced in Python, C++ and management.</w:t>
+              <w:t xml:space="preserve">A witty developer experienced in Python, </w:t>
+            </w:r>
+            <w:proofErr w:type="gramStart"/>
+            <w:r>
+              <w:rPr>
+                <w:rFonts w:ascii="Cambria" w:hAnsi="Cambria" w:cs="Calibri"/>
+                <w:bCs/>
+                <w:color w:val="000000" w:themeColor="text1"/>
+                <w:sz w:val="24"/>
+              </w:rPr>
+              <w:t>C++</w:t>
+            </w:r>
+            <w:proofErr w:type="gramEnd"/>
+            <w:r>
+              <w:rPr>
+                <w:rFonts w:ascii="Cambria" w:hAnsi="Cambria" w:cs="Calibri"/>
+                <w:bCs/>
+                <w:color w:val="000000" w:themeColor="text1"/>
+                <w:sz w:val="24"/>
+              </w:rPr>
+              <w:t xml:space="preserve"> and management.</w:t>
             </w:r>
           </w:p>
           <w:p>
@@ -1792,7 +1812,29 @@
                 <w:color w:val="000000" w:themeColor="text1"/>
                 <w:sz w:val="24"/>
               </w:rPr>
-              <w:t xml:space="preserve"> engineering, Physics, Math and English. </w:t>
+              <w:t xml:space="preserve"> engineering, Physics, </w:t>
+            </w:r>
+            <w:proofErr w:type="gramStart"/>
+            <w:r>
+              <w:rPr>
+                <w:rFonts w:ascii="Cambria" w:hAnsi="Cambria" w:cs="Calibri"/>
+                <w:b w:val="0"/>
+                <w:bCs/>
+                <w:color w:val="000000" w:themeColor="text1"/>
+                <w:sz w:val="24"/>
+              </w:rPr>
+              <w:t>Math</w:t>
+            </w:r>
+            <w:proofErr w:type="gramEnd"/>
+            <w:r>
+              <w:rPr>
+                <w:rFonts w:ascii="Cambria" w:hAnsi="Cambria" w:cs="Calibri"/>
+                <w:b w:val="0"/>
+                <w:bCs/>
+                <w:color w:val="000000" w:themeColor="text1"/>
+                <w:sz w:val="24"/>
+              </w:rPr>
+              <w:t xml:space="preserve"> and English. </w:t>
             </w:r>
             <w:r>
               <w:rPr>
@@ -2209,8 +2251,8 @@
                 <w:b w:val="0"/>
                 <w:bCs/>
                 <w:color w:val="000000" w:themeColor="text1"/>
-                <w:sz w:val="10"/>
-                <w:szCs w:val="10"/>
+                <w:sz w:val="16"/>
+                <w:szCs w:val="16"/>
               </w:rPr>
             </w:pPr>
           </w:p>
@@ -2248,8 +2290,8 @@
                 <w:b w:val="0"/>
                 <w:bCs/>
                 <w:color w:val="000000" w:themeColor="text1"/>
-                <w:sz w:val="10"/>
-                <w:szCs w:val="10"/>
+                <w:sz w:val="12"/>
+                <w:szCs w:val="12"/>
               </w:rPr>
             </w:pPr>
           </w:p>
@@ -2718,7 +2760,33 @@
                 <w:szCs w:val="22"/>
                 <w:lang w:bidi="he-IL"/>
               </w:rPr>
-              <w:t xml:space="preserve"> integration, troubleshooting, QA and team management</w:t>
+              <w:t xml:space="preserve"> integration, troubleshooting, </w:t>
+            </w:r>
+            <w:proofErr w:type="gramStart"/>
+            <w:r>
+              <w:rPr>
+                <w:rFonts w:ascii="Cambria" w:hAnsi="Cambria" w:cs="Calibri"/>
+                <w:b w:val="0"/>
+                <w:bCs/>
+                <w:color w:val="auto"/>
+                <w:sz w:val="22"/>
+                <w:szCs w:val="22"/>
+                <w:lang w:bidi="he-IL"/>
+              </w:rPr>
+              <w:t>QA</w:t>
+            </w:r>
+            <w:proofErr w:type="gramEnd"/>
+            <w:r>
+              <w:rPr>
+                <w:rFonts w:ascii="Cambria" w:hAnsi="Cambria" w:cs="Calibri"/>
+                <w:b w:val="0"/>
+                <w:bCs/>
+                <w:color w:val="auto"/>
+                <w:sz w:val="22"/>
+                <w:szCs w:val="22"/>
+                <w:lang w:bidi="he-IL"/>
+              </w:rPr>
+              <w:t xml:space="preserve"> and team management</w:t>
             </w:r>
             <w:r>
               <w:rPr>
@@ -2852,6 +2920,26 @@
               <w:pStyle w:val="3"/>
               <w:rPr>
                 <w:rFonts w:ascii="Cambria" w:hAnsi="Cambria" w:cs="Calibri"/>
+                <w:caps w:val="0"/>
+                <w:color w:val="auto"/>
+                <w:sz w:val="10"/>
+                <w:szCs w:val="10"/>
+              </w:rPr>
+            </w:pPr>
+            <w:r>
+              <w:rPr>
+                <w:rFonts w:ascii="Cambria" w:hAnsi="Cambria" w:cs="Calibri"/>
+                <w:caps w:val="0"/>
+                <w:color w:val="auto"/>
+              </w:rPr>
+              <w:t xml:space="preserve">     </w:t>
+            </w:r>
+          </w:p>
+          <w:p>
+            <w:pPr>
+              <w:pStyle w:val="3"/>
+              <w:rPr>
+                <w:rFonts w:ascii="Cambria" w:hAnsi="Cambria" w:cs="Calibri"/>
                 <w:b w:val="0"/>
                 <w:bCs/>
                 <w:caps w:val="0"/>
@@ -2864,14 +2952,6 @@
                 <w:rFonts w:ascii="Cambria" w:hAnsi="Cambria" w:cs="Calibri"/>
                 <w:caps w:val="0"/>
                 <w:color w:val="auto"/>
-              </w:rPr>
-              <w:t xml:space="preserve">     </w:t>
-            </w:r>
-            <w:r>
-              <w:rPr>
-                <w:rFonts w:ascii="Cambria" w:hAnsi="Cambria" w:cs="Calibri"/>
-                <w:caps w:val="0"/>
-                <w:color w:val="auto"/>
                 <w:sz w:val="32"/>
                 <w:szCs w:val="32"/>
               </w:rPr>
@@ -2880,14 +2960,50 @@
             <w:r>
               <w:rPr>
                 <w:rFonts w:ascii="Cambria" w:hAnsi="Cambria" w:cs="Calibri"/>
-                <w:b w:val="0"/>
-                <w:bCs/>
                 <w:caps w:val="0"/>
                 <w:color w:val="auto"/>
                 <w:sz w:val="32"/>
                 <w:szCs w:val="32"/>
               </w:rPr>
-              <w:t>What did I actually do?</w:t>
+              <w:t xml:space="preserve">    </w:t>
+            </w:r>
+            <w:r>
+              <w:rPr>
+                <w:rFonts w:ascii="Cambria" w:hAnsi="Cambria" w:cs="Calibri"/>
+                <w:b w:val="0"/>
+                <w:bCs/>
+                <w:caps w:val="0"/>
+                <w:color w:val="auto"/>
+                <w:sz w:val="32"/>
+                <w:szCs w:val="32"/>
+              </w:rPr>
+              <w:t xml:space="preserve">What did I </w:t>
+            </w:r>
+            <w:proofErr w:type="gramStart"/>
+            <w:r>
+              <w:rPr>
+                <w:rFonts w:ascii="Cambria" w:hAnsi="Cambria" w:cs="Calibri"/>
+                <w:b w:val="0"/>
+                <w:bCs/>
+                <w:caps w:val="0"/>
+                <w:color w:val="auto"/>
+                <w:sz w:val="32"/>
+                <w:szCs w:val="32"/>
+              </w:rPr>
+              <w:t>actually do</w:t>
+            </w:r>
+            <w:proofErr w:type="gramEnd"/>
+            <w:r>
+              <w:rPr>
+                <w:rFonts w:ascii="Cambria" w:hAnsi="Cambria" w:cs="Calibri"/>
+                <w:b w:val="0"/>
+                <w:bCs/>
+                <w:caps w:val="0"/>
+                <w:color w:val="auto"/>
+                <w:sz w:val="32"/>
+                <w:szCs w:val="32"/>
+              </w:rPr>
+              <w:t>?</w:t>
             </w:r>
           </w:p>
         </w:tc>
@@ -6732,10 +6848,6 @@
 </file>
 
 <file path=customXml/item1.xml><?xml version="1.0" encoding="utf-8"?>
-<b:Sources xmlns:b="http://schemas.openxmlformats.org/officeDocument/2006/bibliography" xmlns="http://schemas.openxmlformats.org/officeDocument/2006/bibliography" SelectedStyle="\APASixthEditionOfficeOnline.xsl" StyleName="APA" Version="6"/>
-</file>
-
-<file path=customXml/item2.xml><?xml version="1.0" encoding="utf-8"?>
 <?mso-contentType ?>
 <FormTemplates xmlns="http://schemas.microsoft.com/sharepoint/v3/contenttype/forms">
   <Display>DocumentLibraryForm</Display>
@@ -6744,16 +6856,11 @@
 </FormTemplates>
 </file>
 
-<file path=customXml/item3.xml><?xml version="1.0" encoding="utf-8"?>
-<p:properties xmlns:p="http://schemas.microsoft.com/office/2006/metadata/properties" xmlns:xsi="http://www.w3.org/2001/XMLSchema-instance" xmlns:pc="http://schemas.microsoft.com/office/infopath/2007/PartnerControls">
-  <documentManagement>
-    <MediaServiceKeyPoints xmlns="71af3243-3dd4-4a8d-8c0d-dd76da1f02a5" xsi:nil="true"/>
-    <Status xmlns="71af3243-3dd4-4a8d-8c0d-dd76da1f02a5">Not started</Status>
-  </documentManagement>
-</p:properties>
+<file path=customXml/item2.xml><?xml version="1.0" encoding="utf-8"?>
+<b:Sources xmlns:b="http://schemas.openxmlformats.org/officeDocument/2006/bibliography" xmlns="http://schemas.openxmlformats.org/officeDocument/2006/bibliography" SelectedStyle="\APASixthEditionOfficeOnline.xsl" StyleName="APA" Version="6"/>
 </file>
 
-<file path=customXml/item4.xml><?xml version="1.0" encoding="utf-8"?>
+<file path=customXml/item3.xml><?xml version="1.0" encoding="utf-8"?>
 <ct:contentTypeSchema xmlns:ct="http://schemas.microsoft.com/office/2006/metadata/contentType" xmlns:ma="http://schemas.microsoft.com/office/2006/metadata/properties/metaAttributes" ct:_="" ma:_="" ma:contentTypeName="Document" ma:contentTypeID="0x01010079F111ED35F8CC479449609E8A0923A6" ma:contentTypeVersion="12" ma:contentTypeDescription="Create a new document." ma:contentTypeScope="" ma:versionID="fa6e671f1cd7e4d96ff9652be322dd5e">
   <xsd:schema xmlns:xsd="http://www.w3.org/2001/XMLSchema" xmlns:xs="http://www.w3.org/2001/XMLSchema" xmlns:p="http://schemas.microsoft.com/office/2006/metadata/properties" xmlns:ns2="71af3243-3dd4-4a8d-8c0d-dd76da1f02a5" xmlns:ns3="16c05727-aa75-4e4a-9b5f-8a80a1165891" targetNamespace="http://schemas.microsoft.com/office/2006/metadata/properties" ma:root="true" ma:fieldsID="4e2496f70b101db0b8013f30a071bbf7" ns2:_="" ns3:_="">
     <xsd:import namespace="71af3243-3dd4-4a8d-8c0d-dd76da1f02a5"/>
@@ -6974,7 +7081,24 @@
 </ct:contentTypeSchema>
 </file>
 
+<file path=customXml/item4.xml><?xml version="1.0" encoding="utf-8"?>
+<p:properties xmlns:p="http://schemas.microsoft.com/office/2006/metadata/properties" xmlns:xsi="http://www.w3.org/2001/XMLSchema-instance" xmlns:pc="http://schemas.microsoft.com/office/infopath/2007/PartnerControls">
+  <documentManagement>
+    <MediaServiceKeyPoints xmlns="71af3243-3dd4-4a8d-8c0d-dd76da1f02a5" xsi:nil="true"/>
+    <Status xmlns="71af3243-3dd4-4a8d-8c0d-dd76da1f02a5">Not started</Status>
+  </documentManagement>
+</p:properties>
+</file>
+
 <file path=customXml/itemProps1.xml><?xml version="1.0" encoding="utf-8"?>
+<ds:datastoreItem xmlns:ds="http://schemas.openxmlformats.org/officeDocument/2006/customXml" ds:itemID="{C3ED917E-6B3F-4995-8090-FD9CFEE66038}">
+  <ds:schemaRefs>
+    <ds:schemaRef ds:uri="http://schemas.microsoft.com/sharepoint/v3/contenttype/forms"/>
+  </ds:schemaRefs>
+</ds:datastoreItem>
+</file>
+
+<file path=customXml/itemProps2.xml><?xml version="1.0" encoding="utf-8"?>
 <ds:datastoreItem xmlns:ds="http://schemas.openxmlformats.org/officeDocument/2006/customXml" ds:itemID="{A0A66760-6526-4521-840F-038872BD8C48}">
   <ds:schemaRefs>
     <ds:schemaRef ds:uri="http://schemas.openxmlformats.org/officeDocument/2006/bibliography"/>
@@ -6982,25 +7106,7 @@
 </ds:datastoreItem>
 </file>
 
-<file path=customXml/itemProps2.xml><?xml version="1.0" encoding="utf-8"?>
-<ds:datastoreItem xmlns:ds="http://schemas.openxmlformats.org/officeDocument/2006/customXml" ds:itemID="{C3ED917E-6B3F-4995-8090-FD9CFEE66038}">
-  <ds:schemaRefs>
-    <ds:schemaRef ds:uri="http://schemas.microsoft.com/sharepoint/v3/contenttype/forms"/>
-  </ds:schemaRefs>
-</ds:datastoreItem>
-</file>
-
 <file path=customXml/itemProps3.xml><?xml version="1.0" encoding="utf-8"?>
-<ds:datastoreItem xmlns:ds="http://schemas.openxmlformats.org/officeDocument/2006/customXml" ds:itemID="{F1735428-6F95-4096-840F-2DD96B16B624}">
-  <ds:schemaRefs>
-    <ds:schemaRef ds:uri="http://schemas.microsoft.com/office/2006/metadata/properties"/>
-    <ds:schemaRef ds:uri="http://schemas.microsoft.com/office/infopath/2007/PartnerControls"/>
-    <ds:schemaRef ds:uri="71af3243-3dd4-4a8d-8c0d-dd76da1f02a5"/>
-  </ds:schemaRefs>
-</ds:datastoreItem>
-</file>
-
-<file path=customXml/itemProps4.xml><?xml version="1.0" encoding="utf-8"?>
 <ds:datastoreItem xmlns:ds="http://schemas.openxmlformats.org/officeDocument/2006/customXml" ds:itemID="{647FEFD4-54E2-43C2-B579-757DDE7F1A35}">
   <ds:schemaRefs>
     <ds:schemaRef ds:uri="http://schemas.microsoft.com/office/2006/metadata/contentType"/>
@@ -7017,4 +7123,14 @@
     <ds:schemaRef ds:uri="http://schemas.microsoft.com/internal/obd"/>
   </ds:schemaRefs>
 </ds:datastoreItem>
+</file>
+
+<file path=customXml/itemProps4.xml><?xml version="1.0" encoding="utf-8"?>
+<ds:datastoreItem xmlns:ds="http://schemas.openxmlformats.org/officeDocument/2006/customXml" ds:itemID="{F1735428-6F95-4096-840F-2DD96B16B624}">
+  <ds:schemaRefs>
+    <ds:schemaRef ds:uri="http://schemas.microsoft.com/office/2006/metadata/properties"/>
+    <ds:schemaRef ds:uri="http://schemas.microsoft.com/office/infopath/2007/PartnerControls"/>
+    <ds:schemaRef ds:uri="71af3243-3dd4-4a8d-8c0d-dd76da1f02a5"/>
+  </ds:schemaRefs>
+</ds:datastoreItem>
 </file>
</xml_diff>

<commit_message>
conditional job execution test
</commit_message>
<xml_diff>
--- a/CV-Ben_Bar.docx
+++ b/CV-Ben_Bar.docx
@@ -103,6 +103,18 @@
                 <w:szCs w:val="52"/>
               </w:rPr>
               <w:t>Ben Ba</w:t>
+            </w:r>
+            <w:r>
+              <w:rPr>
+                <w:rFonts w:ascii="Cambria" w:hAnsi="Cambria" w:cstheme="majorBidi"/>
+                <w:b w:val="0"/>
+                <w:bCs/>
+                <w:caps w:val="0"/>
+                <w:color w:val="FFFFFF" w:themeColor="background1"/>
+                <w:sz w:val="52"/>
+                <w:szCs w:val="52"/>
+              </w:rPr>
+              <w:t>r</w:t>
             </w:r>
           </w:p>
         </w:tc>
@@ -6732,10 +6744,6 @@
 </file>
 
 <file path=customXml/item1.xml><?xml version="1.0" encoding="utf-8"?>
-<b:Sources xmlns:b="http://schemas.openxmlformats.org/officeDocument/2006/bibliography" xmlns="http://schemas.openxmlformats.org/officeDocument/2006/bibliography" SelectedStyle="\APASixthEditionOfficeOnline.xsl" StyleName="APA" Version="6"/>
-</file>
-
-<file path=customXml/item2.xml><?xml version="1.0" encoding="utf-8"?>
 <?mso-contentType ?>
 <FormTemplates xmlns="http://schemas.microsoft.com/sharepoint/v3/contenttype/forms">
   <Display>DocumentLibraryForm</Display>
@@ -6744,16 +6752,11 @@
 </FormTemplates>
 </file>
 
-<file path=customXml/item3.xml><?xml version="1.0" encoding="utf-8"?>
-<p:properties xmlns:p="http://schemas.microsoft.com/office/2006/metadata/properties" xmlns:xsi="http://www.w3.org/2001/XMLSchema-instance" xmlns:pc="http://schemas.microsoft.com/office/infopath/2007/PartnerControls">
-  <documentManagement>
-    <MediaServiceKeyPoints xmlns="71af3243-3dd4-4a8d-8c0d-dd76da1f02a5" xsi:nil="true"/>
-    <Status xmlns="71af3243-3dd4-4a8d-8c0d-dd76da1f02a5">Not started</Status>
-  </documentManagement>
-</p:properties>
+<file path=customXml/item2.xml><?xml version="1.0" encoding="utf-8"?>
+<b:Sources xmlns:b="http://schemas.openxmlformats.org/officeDocument/2006/bibliography" xmlns="http://schemas.openxmlformats.org/officeDocument/2006/bibliography" SelectedStyle="\APASixthEditionOfficeOnline.xsl" StyleName="APA" Version="6"/>
 </file>
 
-<file path=customXml/item4.xml><?xml version="1.0" encoding="utf-8"?>
+<file path=customXml/item3.xml><?xml version="1.0" encoding="utf-8"?>
 <ct:contentTypeSchema xmlns:ct="http://schemas.microsoft.com/office/2006/metadata/contentType" xmlns:ma="http://schemas.microsoft.com/office/2006/metadata/properties/metaAttributes" ct:_="" ma:_="" ma:contentTypeName="Document" ma:contentTypeID="0x01010079F111ED35F8CC479449609E8A0923A6" ma:contentTypeVersion="12" ma:contentTypeDescription="Create a new document." ma:contentTypeScope="" ma:versionID="fa6e671f1cd7e4d96ff9652be322dd5e">
   <xsd:schema xmlns:xsd="http://www.w3.org/2001/XMLSchema" xmlns:xs="http://www.w3.org/2001/XMLSchema" xmlns:p="http://schemas.microsoft.com/office/2006/metadata/properties" xmlns:ns2="71af3243-3dd4-4a8d-8c0d-dd76da1f02a5" xmlns:ns3="16c05727-aa75-4e4a-9b5f-8a80a1165891" targetNamespace="http://schemas.microsoft.com/office/2006/metadata/properties" ma:root="true" ma:fieldsID="4e2496f70b101db0b8013f30a071bbf7" ns2:_="" ns3:_="">
     <xsd:import namespace="71af3243-3dd4-4a8d-8c0d-dd76da1f02a5"/>
@@ -6974,7 +6977,24 @@
 </ct:contentTypeSchema>
 </file>
 
+<file path=customXml/item4.xml><?xml version="1.0" encoding="utf-8"?>
+<p:properties xmlns:p="http://schemas.microsoft.com/office/2006/metadata/properties" xmlns:xsi="http://www.w3.org/2001/XMLSchema-instance" xmlns:pc="http://schemas.microsoft.com/office/infopath/2007/PartnerControls">
+  <documentManagement>
+    <MediaServiceKeyPoints xmlns="71af3243-3dd4-4a8d-8c0d-dd76da1f02a5" xsi:nil="true"/>
+    <Status xmlns="71af3243-3dd4-4a8d-8c0d-dd76da1f02a5">Not started</Status>
+  </documentManagement>
+</p:properties>
+</file>
+
 <file path=customXml/itemProps1.xml><?xml version="1.0" encoding="utf-8"?>
+<ds:datastoreItem xmlns:ds="http://schemas.openxmlformats.org/officeDocument/2006/customXml" ds:itemID="{C3ED917E-6B3F-4995-8090-FD9CFEE66038}">
+  <ds:schemaRefs>
+    <ds:schemaRef ds:uri="http://schemas.microsoft.com/sharepoint/v3/contenttype/forms"/>
+  </ds:schemaRefs>
+</ds:datastoreItem>
+</file>
+
+<file path=customXml/itemProps2.xml><?xml version="1.0" encoding="utf-8"?>
 <ds:datastoreItem xmlns:ds="http://schemas.openxmlformats.org/officeDocument/2006/customXml" ds:itemID="{A0A66760-6526-4521-840F-038872BD8C48}">
   <ds:schemaRefs>
     <ds:schemaRef ds:uri="http://schemas.openxmlformats.org/officeDocument/2006/bibliography"/>
@@ -6982,25 +7002,7 @@
 </ds:datastoreItem>
 </file>
 
-<file path=customXml/itemProps2.xml><?xml version="1.0" encoding="utf-8"?>
-<ds:datastoreItem xmlns:ds="http://schemas.openxmlformats.org/officeDocument/2006/customXml" ds:itemID="{C3ED917E-6B3F-4995-8090-FD9CFEE66038}">
-  <ds:schemaRefs>
-    <ds:schemaRef ds:uri="http://schemas.microsoft.com/sharepoint/v3/contenttype/forms"/>
-  </ds:schemaRefs>
-</ds:datastoreItem>
-</file>
-
 <file path=customXml/itemProps3.xml><?xml version="1.0" encoding="utf-8"?>
-<ds:datastoreItem xmlns:ds="http://schemas.openxmlformats.org/officeDocument/2006/customXml" ds:itemID="{F1735428-6F95-4096-840F-2DD96B16B624}">
-  <ds:schemaRefs>
-    <ds:schemaRef ds:uri="http://schemas.microsoft.com/office/2006/metadata/properties"/>
-    <ds:schemaRef ds:uri="http://schemas.microsoft.com/office/infopath/2007/PartnerControls"/>
-    <ds:schemaRef ds:uri="71af3243-3dd4-4a8d-8c0d-dd76da1f02a5"/>
-  </ds:schemaRefs>
-</ds:datastoreItem>
-</file>
-
-<file path=customXml/itemProps4.xml><?xml version="1.0" encoding="utf-8"?>
 <ds:datastoreItem xmlns:ds="http://schemas.openxmlformats.org/officeDocument/2006/customXml" ds:itemID="{647FEFD4-54E2-43C2-B579-757DDE7F1A35}">
   <ds:schemaRefs>
     <ds:schemaRef ds:uri="http://schemas.microsoft.com/office/2006/metadata/contentType"/>
@@ -7017,4 +7019,14 @@
     <ds:schemaRef ds:uri="http://schemas.microsoft.com/internal/obd"/>
   </ds:schemaRefs>
 </ds:datastoreItem>
+</file>
+
+<file path=customXml/itemProps4.xml><?xml version="1.0" encoding="utf-8"?>
+<ds:datastoreItem xmlns:ds="http://schemas.openxmlformats.org/officeDocument/2006/customXml" ds:itemID="{F1735428-6F95-4096-840F-2DD96B16B624}">
+  <ds:schemaRefs>
+    <ds:schemaRef ds:uri="http://schemas.microsoft.com/office/2006/metadata/properties"/>
+    <ds:schemaRef ds:uri="http://schemas.microsoft.com/office/infopath/2007/PartnerControls"/>
+    <ds:schemaRef ds:uri="71af3243-3dd4-4a8d-8c0d-dd76da1f02a5"/>
+  </ds:schemaRefs>
+</ds:datastoreItem>
 </file>
</xml_diff>

<commit_message>
forgot to change word file
</commit_message>
<xml_diff>
--- a/CV-Ben_Bar.docx
+++ b/CV-Ben_Bar.docx
@@ -115,6 +115,18 @@
                 <w:szCs w:val="52"/>
               </w:rPr>
               <w:t>r</w:t>
+            </w:r>
+            <w:r>
+              <w:rPr>
+                <w:rFonts w:ascii="Cambria" w:hAnsi="Cambria" w:cstheme="majorBidi"/>
+                <w:b w:val="0"/>
+                <w:bCs/>
+                <w:caps w:val="0"/>
+                <w:color w:val="FFFFFF" w:themeColor="background1"/>
+                <w:sz w:val="52"/>
+                <w:szCs w:val="52"/>
+              </w:rPr>
+              <w:t>rrrr</w:t>
             </w:r>
           </w:p>
         </w:tc>
@@ -6744,6 +6756,10 @@
 </file>
 
 <file path=customXml/item1.xml><?xml version="1.0" encoding="utf-8"?>
+<b:Sources xmlns:b="http://schemas.openxmlformats.org/officeDocument/2006/bibliography" xmlns="http://schemas.openxmlformats.org/officeDocument/2006/bibliography" SelectedStyle="\APASixthEditionOfficeOnline.xsl" StyleName="APA" Version="6"/>
+</file>
+
+<file path=customXml/item2.xml><?xml version="1.0" encoding="utf-8"?>
 <?mso-contentType ?>
 <FormTemplates xmlns="http://schemas.microsoft.com/sharepoint/v3/contenttype/forms">
   <Display>DocumentLibraryForm</Display>
@@ -6752,11 +6768,16 @@
 </FormTemplates>
 </file>
 
-<file path=customXml/item2.xml><?xml version="1.0" encoding="utf-8"?>
-<b:Sources xmlns:b="http://schemas.openxmlformats.org/officeDocument/2006/bibliography" xmlns="http://schemas.openxmlformats.org/officeDocument/2006/bibliography" SelectedStyle="\APASixthEditionOfficeOnline.xsl" StyleName="APA" Version="6"/>
+<file path=customXml/item3.xml><?xml version="1.0" encoding="utf-8"?>
+<p:properties xmlns:p="http://schemas.microsoft.com/office/2006/metadata/properties" xmlns:xsi="http://www.w3.org/2001/XMLSchema-instance" xmlns:pc="http://schemas.microsoft.com/office/infopath/2007/PartnerControls">
+  <documentManagement>
+    <MediaServiceKeyPoints xmlns="71af3243-3dd4-4a8d-8c0d-dd76da1f02a5" xsi:nil="true"/>
+    <Status xmlns="71af3243-3dd4-4a8d-8c0d-dd76da1f02a5">Not started</Status>
+  </documentManagement>
+</p:properties>
 </file>
 
-<file path=customXml/item3.xml><?xml version="1.0" encoding="utf-8"?>
+<file path=customXml/item4.xml><?xml version="1.0" encoding="utf-8"?>
 <ct:contentTypeSchema xmlns:ct="http://schemas.microsoft.com/office/2006/metadata/contentType" xmlns:ma="http://schemas.microsoft.com/office/2006/metadata/properties/metaAttributes" ct:_="" ma:_="" ma:contentTypeName="Document" ma:contentTypeID="0x01010079F111ED35F8CC479449609E8A0923A6" ma:contentTypeVersion="12" ma:contentTypeDescription="Create a new document." ma:contentTypeScope="" ma:versionID="fa6e671f1cd7e4d96ff9652be322dd5e">
   <xsd:schema xmlns:xsd="http://www.w3.org/2001/XMLSchema" xmlns:xs="http://www.w3.org/2001/XMLSchema" xmlns:p="http://schemas.microsoft.com/office/2006/metadata/properties" xmlns:ns2="71af3243-3dd4-4a8d-8c0d-dd76da1f02a5" xmlns:ns3="16c05727-aa75-4e4a-9b5f-8a80a1165891" targetNamespace="http://schemas.microsoft.com/office/2006/metadata/properties" ma:root="true" ma:fieldsID="4e2496f70b101db0b8013f30a071bbf7" ns2:_="" ns3:_="">
     <xsd:import namespace="71af3243-3dd4-4a8d-8c0d-dd76da1f02a5"/>
@@ -6977,16 +6998,15 @@
 </ct:contentTypeSchema>
 </file>
 
-<file path=customXml/item4.xml><?xml version="1.0" encoding="utf-8"?>
-<p:properties xmlns:p="http://schemas.microsoft.com/office/2006/metadata/properties" xmlns:xsi="http://www.w3.org/2001/XMLSchema-instance" xmlns:pc="http://schemas.microsoft.com/office/infopath/2007/PartnerControls">
-  <documentManagement>
-    <MediaServiceKeyPoints xmlns="71af3243-3dd4-4a8d-8c0d-dd76da1f02a5" xsi:nil="true"/>
-    <Status xmlns="71af3243-3dd4-4a8d-8c0d-dd76da1f02a5">Not started</Status>
-  </documentManagement>
-</p:properties>
+<file path=customXml/itemProps1.xml><?xml version="1.0" encoding="utf-8"?>
+<ds:datastoreItem xmlns:ds="http://schemas.openxmlformats.org/officeDocument/2006/customXml" ds:itemID="{A0A66760-6526-4521-840F-038872BD8C48}">
+  <ds:schemaRefs>
+    <ds:schemaRef ds:uri="http://schemas.openxmlformats.org/officeDocument/2006/bibliography"/>
+  </ds:schemaRefs>
+</ds:datastoreItem>
 </file>
 
-<file path=customXml/itemProps1.xml><?xml version="1.0" encoding="utf-8"?>
+<file path=customXml/itemProps2.xml><?xml version="1.0" encoding="utf-8"?>
 <ds:datastoreItem xmlns:ds="http://schemas.openxmlformats.org/officeDocument/2006/customXml" ds:itemID="{C3ED917E-6B3F-4995-8090-FD9CFEE66038}">
   <ds:schemaRefs>
     <ds:schemaRef ds:uri="http://schemas.microsoft.com/sharepoint/v3/contenttype/forms"/>
@@ -6994,15 +7014,17 @@
 </ds:datastoreItem>
 </file>
 
-<file path=customXml/itemProps2.xml><?xml version="1.0" encoding="utf-8"?>
-<ds:datastoreItem xmlns:ds="http://schemas.openxmlformats.org/officeDocument/2006/customXml" ds:itemID="{A0A66760-6526-4521-840F-038872BD8C48}">
+<file path=customXml/itemProps3.xml><?xml version="1.0" encoding="utf-8"?>
+<ds:datastoreItem xmlns:ds="http://schemas.openxmlformats.org/officeDocument/2006/customXml" ds:itemID="{F1735428-6F95-4096-840F-2DD96B16B624}">
   <ds:schemaRefs>
-    <ds:schemaRef ds:uri="http://schemas.openxmlformats.org/officeDocument/2006/bibliography"/>
+    <ds:schemaRef ds:uri="http://schemas.microsoft.com/office/2006/metadata/properties"/>
+    <ds:schemaRef ds:uri="http://schemas.microsoft.com/office/infopath/2007/PartnerControls"/>
+    <ds:schemaRef ds:uri="71af3243-3dd4-4a8d-8c0d-dd76da1f02a5"/>
   </ds:schemaRefs>
 </ds:datastoreItem>
 </file>
 
-<file path=customXml/itemProps3.xml><?xml version="1.0" encoding="utf-8"?>
+<file path=customXml/itemProps4.xml><?xml version="1.0" encoding="utf-8"?>
 <ds:datastoreItem xmlns:ds="http://schemas.openxmlformats.org/officeDocument/2006/customXml" ds:itemID="{647FEFD4-54E2-43C2-B579-757DDE7F1A35}">
   <ds:schemaRefs>
     <ds:schemaRef ds:uri="http://schemas.microsoft.com/office/2006/metadata/contentType"/>
@@ -7019,14 +7041,4 @@
     <ds:schemaRef ds:uri="http://schemas.microsoft.com/internal/obd"/>
   </ds:schemaRefs>
 </ds:datastoreItem>
-</file>
-
-<file path=customXml/itemProps4.xml><?xml version="1.0" encoding="utf-8"?>
-<ds:datastoreItem xmlns:ds="http://schemas.openxmlformats.org/officeDocument/2006/customXml" ds:itemID="{F1735428-6F95-4096-840F-2DD96B16B624}">
-  <ds:schemaRefs>
-    <ds:schemaRef ds:uri="http://schemas.microsoft.com/office/2006/metadata/properties"/>
-    <ds:schemaRef ds:uri="http://schemas.microsoft.com/office/infopath/2007/PartnerControls"/>
-    <ds:schemaRef ds:uri="71af3243-3dd4-4a8d-8c0d-dd76da1f02a5"/>
-  </ds:schemaRefs>
-</ds:datastoreItem>
 </file>
</xml_diff>

<commit_message>
forgot to change shell back to pwsh
</commit_message>
<xml_diff>
--- a/CV-Ben_Bar.docx
+++ b/CV-Ben_Bar.docx
@@ -115,18 +115,6 @@
                 <w:szCs w:val="52"/>
               </w:rPr>
               <w:t>r</w:t>
-            </w:r>
-            <w:r>
-              <w:rPr>
-                <w:rFonts w:ascii="Cambria" w:hAnsi="Cambria" w:cstheme="majorBidi"/>
-                <w:b w:val="0"/>
-                <w:bCs/>
-                <w:caps w:val="0"/>
-                <w:color w:val="FFFFFF" w:themeColor="background1"/>
-                <w:sz w:val="52"/>
-                <w:szCs w:val="52"/>
-              </w:rPr>
-              <w:t>rrrr</w:t>
             </w:r>
           </w:p>
         </w:tc>
@@ -6756,10 +6744,6 @@
 </file>
 
 <file path=customXml/item1.xml><?xml version="1.0" encoding="utf-8"?>
-<b:Sources xmlns:b="http://schemas.openxmlformats.org/officeDocument/2006/bibliography" xmlns="http://schemas.openxmlformats.org/officeDocument/2006/bibliography" SelectedStyle="\APASixthEditionOfficeOnline.xsl" StyleName="APA" Version="6"/>
-</file>
-
-<file path=customXml/item2.xml><?xml version="1.0" encoding="utf-8"?>
 <?mso-contentType ?>
 <FormTemplates xmlns="http://schemas.microsoft.com/sharepoint/v3/contenttype/forms">
   <Display>DocumentLibraryForm</Display>
@@ -6768,16 +6752,11 @@
 </FormTemplates>
 </file>
 
-<file path=customXml/item3.xml><?xml version="1.0" encoding="utf-8"?>
-<p:properties xmlns:p="http://schemas.microsoft.com/office/2006/metadata/properties" xmlns:xsi="http://www.w3.org/2001/XMLSchema-instance" xmlns:pc="http://schemas.microsoft.com/office/infopath/2007/PartnerControls">
-  <documentManagement>
-    <MediaServiceKeyPoints xmlns="71af3243-3dd4-4a8d-8c0d-dd76da1f02a5" xsi:nil="true"/>
-    <Status xmlns="71af3243-3dd4-4a8d-8c0d-dd76da1f02a5">Not started</Status>
-  </documentManagement>
-</p:properties>
+<file path=customXml/item2.xml><?xml version="1.0" encoding="utf-8"?>
+<b:Sources xmlns:b="http://schemas.openxmlformats.org/officeDocument/2006/bibliography" xmlns="http://schemas.openxmlformats.org/officeDocument/2006/bibliography" SelectedStyle="\APASixthEditionOfficeOnline.xsl" StyleName="APA" Version="6"/>
 </file>
 
-<file path=customXml/item4.xml><?xml version="1.0" encoding="utf-8"?>
+<file path=customXml/item3.xml><?xml version="1.0" encoding="utf-8"?>
 <ct:contentTypeSchema xmlns:ct="http://schemas.microsoft.com/office/2006/metadata/contentType" xmlns:ma="http://schemas.microsoft.com/office/2006/metadata/properties/metaAttributes" ct:_="" ma:_="" ma:contentTypeName="Document" ma:contentTypeID="0x01010079F111ED35F8CC479449609E8A0923A6" ma:contentTypeVersion="12" ma:contentTypeDescription="Create a new document." ma:contentTypeScope="" ma:versionID="fa6e671f1cd7e4d96ff9652be322dd5e">
   <xsd:schema xmlns:xsd="http://www.w3.org/2001/XMLSchema" xmlns:xs="http://www.w3.org/2001/XMLSchema" xmlns:p="http://schemas.microsoft.com/office/2006/metadata/properties" xmlns:ns2="71af3243-3dd4-4a8d-8c0d-dd76da1f02a5" xmlns:ns3="16c05727-aa75-4e4a-9b5f-8a80a1165891" targetNamespace="http://schemas.microsoft.com/office/2006/metadata/properties" ma:root="true" ma:fieldsID="4e2496f70b101db0b8013f30a071bbf7" ns2:_="" ns3:_="">
     <xsd:import namespace="71af3243-3dd4-4a8d-8c0d-dd76da1f02a5"/>
@@ -6998,7 +6977,24 @@
 </ct:contentTypeSchema>
 </file>
 
+<file path=customXml/item4.xml><?xml version="1.0" encoding="utf-8"?>
+<p:properties xmlns:p="http://schemas.microsoft.com/office/2006/metadata/properties" xmlns:xsi="http://www.w3.org/2001/XMLSchema-instance" xmlns:pc="http://schemas.microsoft.com/office/infopath/2007/PartnerControls">
+  <documentManagement>
+    <MediaServiceKeyPoints xmlns="71af3243-3dd4-4a8d-8c0d-dd76da1f02a5" xsi:nil="true"/>
+    <Status xmlns="71af3243-3dd4-4a8d-8c0d-dd76da1f02a5">Not started</Status>
+  </documentManagement>
+</p:properties>
+</file>
+
 <file path=customXml/itemProps1.xml><?xml version="1.0" encoding="utf-8"?>
+<ds:datastoreItem xmlns:ds="http://schemas.openxmlformats.org/officeDocument/2006/customXml" ds:itemID="{C3ED917E-6B3F-4995-8090-FD9CFEE66038}">
+  <ds:schemaRefs>
+    <ds:schemaRef ds:uri="http://schemas.microsoft.com/sharepoint/v3/contenttype/forms"/>
+  </ds:schemaRefs>
+</ds:datastoreItem>
+</file>
+
+<file path=customXml/itemProps2.xml><?xml version="1.0" encoding="utf-8"?>
 <ds:datastoreItem xmlns:ds="http://schemas.openxmlformats.org/officeDocument/2006/customXml" ds:itemID="{A0A66760-6526-4521-840F-038872BD8C48}">
   <ds:schemaRefs>
     <ds:schemaRef ds:uri="http://schemas.openxmlformats.org/officeDocument/2006/bibliography"/>
@@ -7006,25 +7002,7 @@
 </ds:datastoreItem>
 </file>
 
-<file path=customXml/itemProps2.xml><?xml version="1.0" encoding="utf-8"?>
-<ds:datastoreItem xmlns:ds="http://schemas.openxmlformats.org/officeDocument/2006/customXml" ds:itemID="{C3ED917E-6B3F-4995-8090-FD9CFEE66038}">
-  <ds:schemaRefs>
-    <ds:schemaRef ds:uri="http://schemas.microsoft.com/sharepoint/v3/contenttype/forms"/>
-  </ds:schemaRefs>
-</ds:datastoreItem>
-</file>
-
 <file path=customXml/itemProps3.xml><?xml version="1.0" encoding="utf-8"?>
-<ds:datastoreItem xmlns:ds="http://schemas.openxmlformats.org/officeDocument/2006/customXml" ds:itemID="{F1735428-6F95-4096-840F-2DD96B16B624}">
-  <ds:schemaRefs>
-    <ds:schemaRef ds:uri="http://schemas.microsoft.com/office/2006/metadata/properties"/>
-    <ds:schemaRef ds:uri="http://schemas.microsoft.com/office/infopath/2007/PartnerControls"/>
-    <ds:schemaRef ds:uri="71af3243-3dd4-4a8d-8c0d-dd76da1f02a5"/>
-  </ds:schemaRefs>
-</ds:datastoreItem>
-</file>
-
-<file path=customXml/itemProps4.xml><?xml version="1.0" encoding="utf-8"?>
 <ds:datastoreItem xmlns:ds="http://schemas.openxmlformats.org/officeDocument/2006/customXml" ds:itemID="{647FEFD4-54E2-43C2-B579-757DDE7F1A35}">
   <ds:schemaRefs>
     <ds:schemaRef ds:uri="http://schemas.microsoft.com/office/2006/metadata/contentType"/>
@@ -7041,4 +7019,14 @@
     <ds:schemaRef ds:uri="http://schemas.microsoft.com/internal/obd"/>
   </ds:schemaRefs>
 </ds:datastoreItem>
+</file>
+
+<file path=customXml/itemProps4.xml><?xml version="1.0" encoding="utf-8"?>
+<ds:datastoreItem xmlns:ds="http://schemas.openxmlformats.org/officeDocument/2006/customXml" ds:itemID="{F1735428-6F95-4096-840F-2DD96B16B624}">
+  <ds:schemaRefs>
+    <ds:schemaRef ds:uri="http://schemas.microsoft.com/office/2006/metadata/properties"/>
+    <ds:schemaRef ds:uri="http://schemas.microsoft.com/office/infopath/2007/PartnerControls"/>
+    <ds:schemaRef ds:uri="71af3243-3dd4-4a8d-8c0d-dd76da1f02a5"/>
+  </ds:schemaRefs>
+</ds:datastoreItem>
 </file>
</xml_diff>

<commit_message>
trying to add office to the runner
</commit_message>
<xml_diff>
--- a/CV-Ben_Bar.docx
+++ b/CV-Ben_Bar.docx
@@ -115,6 +115,18 @@
                 <w:szCs w:val="52"/>
               </w:rPr>
               <w:t>r</w:t>
+            </w:r>
+            <w:r>
+              <w:rPr>
+                <w:rFonts w:ascii="Cambria" w:hAnsi="Cambria" w:cstheme="majorBidi"/>
+                <w:b w:val="0"/>
+                <w:bCs/>
+                <w:caps w:val="0"/>
+                <w:color w:val="FFFFFF" w:themeColor="background1"/>
+                <w:sz w:val="52"/>
+                <w:szCs w:val="52"/>
+              </w:rPr>
+              <w:t>rrr</w:t>
             </w:r>
           </w:p>
         </w:tc>
@@ -6744,6 +6756,10 @@
 </file>
 
 <file path=customXml/item1.xml><?xml version="1.0" encoding="utf-8"?>
+<b:Sources xmlns:b="http://schemas.openxmlformats.org/officeDocument/2006/bibliography" xmlns="http://schemas.openxmlformats.org/officeDocument/2006/bibliography" SelectedStyle="\APASixthEditionOfficeOnline.xsl" StyleName="APA" Version="6"/>
+</file>
+
+<file path=customXml/item2.xml><?xml version="1.0" encoding="utf-8"?>
 <?mso-contentType ?>
 <FormTemplates xmlns="http://schemas.microsoft.com/sharepoint/v3/contenttype/forms">
   <Display>DocumentLibraryForm</Display>
@@ -6752,11 +6768,16 @@
 </FormTemplates>
 </file>
 
-<file path=customXml/item2.xml><?xml version="1.0" encoding="utf-8"?>
-<b:Sources xmlns:b="http://schemas.openxmlformats.org/officeDocument/2006/bibliography" xmlns="http://schemas.openxmlformats.org/officeDocument/2006/bibliography" SelectedStyle="\APASixthEditionOfficeOnline.xsl" StyleName="APA" Version="6"/>
+<file path=customXml/item3.xml><?xml version="1.0" encoding="utf-8"?>
+<p:properties xmlns:p="http://schemas.microsoft.com/office/2006/metadata/properties" xmlns:xsi="http://www.w3.org/2001/XMLSchema-instance" xmlns:pc="http://schemas.microsoft.com/office/infopath/2007/PartnerControls">
+  <documentManagement>
+    <MediaServiceKeyPoints xmlns="71af3243-3dd4-4a8d-8c0d-dd76da1f02a5" xsi:nil="true"/>
+    <Status xmlns="71af3243-3dd4-4a8d-8c0d-dd76da1f02a5">Not started</Status>
+  </documentManagement>
+</p:properties>
 </file>
 
-<file path=customXml/item3.xml><?xml version="1.0" encoding="utf-8"?>
+<file path=customXml/item4.xml><?xml version="1.0" encoding="utf-8"?>
 <ct:contentTypeSchema xmlns:ct="http://schemas.microsoft.com/office/2006/metadata/contentType" xmlns:ma="http://schemas.microsoft.com/office/2006/metadata/properties/metaAttributes" ct:_="" ma:_="" ma:contentTypeName="Document" ma:contentTypeID="0x01010079F111ED35F8CC479449609E8A0923A6" ma:contentTypeVersion="12" ma:contentTypeDescription="Create a new document." ma:contentTypeScope="" ma:versionID="fa6e671f1cd7e4d96ff9652be322dd5e">
   <xsd:schema xmlns:xsd="http://www.w3.org/2001/XMLSchema" xmlns:xs="http://www.w3.org/2001/XMLSchema" xmlns:p="http://schemas.microsoft.com/office/2006/metadata/properties" xmlns:ns2="71af3243-3dd4-4a8d-8c0d-dd76da1f02a5" xmlns:ns3="16c05727-aa75-4e4a-9b5f-8a80a1165891" targetNamespace="http://schemas.microsoft.com/office/2006/metadata/properties" ma:root="true" ma:fieldsID="4e2496f70b101db0b8013f30a071bbf7" ns2:_="" ns3:_="">
     <xsd:import namespace="71af3243-3dd4-4a8d-8c0d-dd76da1f02a5"/>
@@ -6977,16 +6998,15 @@
 </ct:contentTypeSchema>
 </file>
 
-<file path=customXml/item4.xml><?xml version="1.0" encoding="utf-8"?>
-<p:properties xmlns:p="http://schemas.microsoft.com/office/2006/metadata/properties" xmlns:xsi="http://www.w3.org/2001/XMLSchema-instance" xmlns:pc="http://schemas.microsoft.com/office/infopath/2007/PartnerControls">
-  <documentManagement>
-    <MediaServiceKeyPoints xmlns="71af3243-3dd4-4a8d-8c0d-dd76da1f02a5" xsi:nil="true"/>
-    <Status xmlns="71af3243-3dd4-4a8d-8c0d-dd76da1f02a5">Not started</Status>
-  </documentManagement>
-</p:properties>
+<file path=customXml/itemProps1.xml><?xml version="1.0" encoding="utf-8"?>
+<ds:datastoreItem xmlns:ds="http://schemas.openxmlformats.org/officeDocument/2006/customXml" ds:itemID="{A0A66760-6526-4521-840F-038872BD8C48}">
+  <ds:schemaRefs>
+    <ds:schemaRef ds:uri="http://schemas.openxmlformats.org/officeDocument/2006/bibliography"/>
+  </ds:schemaRefs>
+</ds:datastoreItem>
 </file>
 
-<file path=customXml/itemProps1.xml><?xml version="1.0" encoding="utf-8"?>
+<file path=customXml/itemProps2.xml><?xml version="1.0" encoding="utf-8"?>
 <ds:datastoreItem xmlns:ds="http://schemas.openxmlformats.org/officeDocument/2006/customXml" ds:itemID="{C3ED917E-6B3F-4995-8090-FD9CFEE66038}">
   <ds:schemaRefs>
     <ds:schemaRef ds:uri="http://schemas.microsoft.com/sharepoint/v3/contenttype/forms"/>
@@ -6994,15 +7014,17 @@
 </ds:datastoreItem>
 </file>
 
-<file path=customXml/itemProps2.xml><?xml version="1.0" encoding="utf-8"?>
-<ds:datastoreItem xmlns:ds="http://schemas.openxmlformats.org/officeDocument/2006/customXml" ds:itemID="{A0A66760-6526-4521-840F-038872BD8C48}">
+<file path=customXml/itemProps3.xml><?xml version="1.0" encoding="utf-8"?>
+<ds:datastoreItem xmlns:ds="http://schemas.openxmlformats.org/officeDocument/2006/customXml" ds:itemID="{F1735428-6F95-4096-840F-2DD96B16B624}">
   <ds:schemaRefs>
-    <ds:schemaRef ds:uri="http://schemas.openxmlformats.org/officeDocument/2006/bibliography"/>
+    <ds:schemaRef ds:uri="http://schemas.microsoft.com/office/2006/metadata/properties"/>
+    <ds:schemaRef ds:uri="http://schemas.microsoft.com/office/infopath/2007/PartnerControls"/>
+    <ds:schemaRef ds:uri="71af3243-3dd4-4a8d-8c0d-dd76da1f02a5"/>
   </ds:schemaRefs>
 </ds:datastoreItem>
 </file>
 
-<file path=customXml/itemProps3.xml><?xml version="1.0" encoding="utf-8"?>
+<file path=customXml/itemProps4.xml><?xml version="1.0" encoding="utf-8"?>
 <ds:datastoreItem xmlns:ds="http://schemas.openxmlformats.org/officeDocument/2006/customXml" ds:itemID="{647FEFD4-54E2-43C2-B579-757DDE7F1A35}">
   <ds:schemaRefs>
     <ds:schemaRef ds:uri="http://schemas.microsoft.com/office/2006/metadata/contentType"/>
@@ -7019,14 +7041,4 @@
     <ds:schemaRef ds:uri="http://schemas.microsoft.com/internal/obd"/>
   </ds:schemaRefs>
 </ds:datastoreItem>
-</file>
-
-<file path=customXml/itemProps4.xml><?xml version="1.0" encoding="utf-8"?>
-<ds:datastoreItem xmlns:ds="http://schemas.openxmlformats.org/officeDocument/2006/customXml" ds:itemID="{F1735428-6F95-4096-840F-2DD96B16B624}">
-  <ds:schemaRefs>
-    <ds:schemaRef ds:uri="http://schemas.microsoft.com/office/2006/metadata/properties"/>
-    <ds:schemaRef ds:uri="http://schemas.microsoft.com/office/infopath/2007/PartnerControls"/>
-    <ds:schemaRef ds:uri="71af3243-3dd4-4a8d-8c0d-dd76da1f02a5"/>
-  </ds:schemaRefs>
-</ds:datastoreItem>
 </file>
</xml_diff>

<commit_message>
maybe linux will work
</commit_message>
<xml_diff>
--- a/CV-Ben_Bar.docx
+++ b/CV-Ben_Bar.docx
@@ -115,6 +115,18 @@
                 <w:szCs w:val="52"/>
               </w:rPr>
               <w:t>r</w:t>
+            </w:r>
+            <w:r>
+              <w:rPr>
+                <w:rFonts w:ascii="Cambria" w:hAnsi="Cambria" w:cstheme="majorBidi"/>
+                <w:b w:val="0"/>
+                <w:bCs/>
+                <w:caps w:val="0"/>
+                <w:color w:val="FFFFFF" w:themeColor="background1"/>
+                <w:sz w:val="52"/>
+                <w:szCs w:val="52"/>
+              </w:rPr>
+              <w:t>rrr</w:t>
             </w:r>
           </w:p>
         </w:tc>
@@ -6744,6 +6756,10 @@
 </file>
 
 <file path=customXml/item1.xml><?xml version="1.0" encoding="utf-8"?>
+<b:Sources xmlns:b="http://schemas.openxmlformats.org/officeDocument/2006/bibliography" xmlns="http://schemas.openxmlformats.org/officeDocument/2006/bibliography" SelectedStyle="\APASixthEditionOfficeOnline.xsl" StyleName="APA" Version="6"/>
+</file>
+
+<file path=customXml/item2.xml><?xml version="1.0" encoding="utf-8"?>
 <?mso-contentType ?>
 <FormTemplates xmlns="http://schemas.microsoft.com/sharepoint/v3/contenttype/forms">
   <Display>DocumentLibraryForm</Display>
@@ -6752,11 +6768,16 @@
 </FormTemplates>
 </file>
 
-<file path=customXml/item2.xml><?xml version="1.0" encoding="utf-8"?>
-<b:Sources xmlns:b="http://schemas.openxmlformats.org/officeDocument/2006/bibliography" xmlns="http://schemas.openxmlformats.org/officeDocument/2006/bibliography" SelectedStyle="\APASixthEditionOfficeOnline.xsl" StyleName="APA" Version="6"/>
+<file path=customXml/item3.xml><?xml version="1.0" encoding="utf-8"?>
+<p:properties xmlns:p="http://schemas.microsoft.com/office/2006/metadata/properties" xmlns:xsi="http://www.w3.org/2001/XMLSchema-instance" xmlns:pc="http://schemas.microsoft.com/office/infopath/2007/PartnerControls">
+  <documentManagement>
+    <MediaServiceKeyPoints xmlns="71af3243-3dd4-4a8d-8c0d-dd76da1f02a5" xsi:nil="true"/>
+    <Status xmlns="71af3243-3dd4-4a8d-8c0d-dd76da1f02a5">Not started</Status>
+  </documentManagement>
+</p:properties>
 </file>
 
-<file path=customXml/item3.xml><?xml version="1.0" encoding="utf-8"?>
+<file path=customXml/item4.xml><?xml version="1.0" encoding="utf-8"?>
 <ct:contentTypeSchema xmlns:ct="http://schemas.microsoft.com/office/2006/metadata/contentType" xmlns:ma="http://schemas.microsoft.com/office/2006/metadata/properties/metaAttributes" ct:_="" ma:_="" ma:contentTypeName="Document" ma:contentTypeID="0x01010079F111ED35F8CC479449609E8A0923A6" ma:contentTypeVersion="12" ma:contentTypeDescription="Create a new document." ma:contentTypeScope="" ma:versionID="fa6e671f1cd7e4d96ff9652be322dd5e">
   <xsd:schema xmlns:xsd="http://www.w3.org/2001/XMLSchema" xmlns:xs="http://www.w3.org/2001/XMLSchema" xmlns:p="http://schemas.microsoft.com/office/2006/metadata/properties" xmlns:ns2="71af3243-3dd4-4a8d-8c0d-dd76da1f02a5" xmlns:ns3="16c05727-aa75-4e4a-9b5f-8a80a1165891" targetNamespace="http://schemas.microsoft.com/office/2006/metadata/properties" ma:root="true" ma:fieldsID="4e2496f70b101db0b8013f30a071bbf7" ns2:_="" ns3:_="">
     <xsd:import namespace="71af3243-3dd4-4a8d-8c0d-dd76da1f02a5"/>
@@ -6977,16 +6998,15 @@
 </ct:contentTypeSchema>
 </file>
 
-<file path=customXml/item4.xml><?xml version="1.0" encoding="utf-8"?>
-<p:properties xmlns:p="http://schemas.microsoft.com/office/2006/metadata/properties" xmlns:xsi="http://www.w3.org/2001/XMLSchema-instance" xmlns:pc="http://schemas.microsoft.com/office/infopath/2007/PartnerControls">
-  <documentManagement>
-    <MediaServiceKeyPoints xmlns="71af3243-3dd4-4a8d-8c0d-dd76da1f02a5" xsi:nil="true"/>
-    <Status xmlns="71af3243-3dd4-4a8d-8c0d-dd76da1f02a5">Not started</Status>
-  </documentManagement>
-</p:properties>
+<file path=customXml/itemProps1.xml><?xml version="1.0" encoding="utf-8"?>
+<ds:datastoreItem xmlns:ds="http://schemas.openxmlformats.org/officeDocument/2006/customXml" ds:itemID="{A0A66760-6526-4521-840F-038872BD8C48}">
+  <ds:schemaRefs>
+    <ds:schemaRef ds:uri="http://schemas.openxmlformats.org/officeDocument/2006/bibliography"/>
+  </ds:schemaRefs>
+</ds:datastoreItem>
 </file>
 
-<file path=customXml/itemProps1.xml><?xml version="1.0" encoding="utf-8"?>
+<file path=customXml/itemProps2.xml><?xml version="1.0" encoding="utf-8"?>
 <ds:datastoreItem xmlns:ds="http://schemas.openxmlformats.org/officeDocument/2006/customXml" ds:itemID="{C3ED917E-6B3F-4995-8090-FD9CFEE66038}">
   <ds:schemaRefs>
     <ds:schemaRef ds:uri="http://schemas.microsoft.com/sharepoint/v3/contenttype/forms"/>
@@ -6994,15 +7014,17 @@
 </ds:datastoreItem>
 </file>
 
-<file path=customXml/itemProps2.xml><?xml version="1.0" encoding="utf-8"?>
-<ds:datastoreItem xmlns:ds="http://schemas.openxmlformats.org/officeDocument/2006/customXml" ds:itemID="{A0A66760-6526-4521-840F-038872BD8C48}">
+<file path=customXml/itemProps3.xml><?xml version="1.0" encoding="utf-8"?>
+<ds:datastoreItem xmlns:ds="http://schemas.openxmlformats.org/officeDocument/2006/customXml" ds:itemID="{F1735428-6F95-4096-840F-2DD96B16B624}">
   <ds:schemaRefs>
-    <ds:schemaRef ds:uri="http://schemas.openxmlformats.org/officeDocument/2006/bibliography"/>
+    <ds:schemaRef ds:uri="http://schemas.microsoft.com/office/2006/metadata/properties"/>
+    <ds:schemaRef ds:uri="http://schemas.microsoft.com/office/infopath/2007/PartnerControls"/>
+    <ds:schemaRef ds:uri="71af3243-3dd4-4a8d-8c0d-dd76da1f02a5"/>
   </ds:schemaRefs>
 </ds:datastoreItem>
 </file>
 
-<file path=customXml/itemProps3.xml><?xml version="1.0" encoding="utf-8"?>
+<file path=customXml/itemProps4.xml><?xml version="1.0" encoding="utf-8"?>
 <ds:datastoreItem xmlns:ds="http://schemas.openxmlformats.org/officeDocument/2006/customXml" ds:itemID="{647FEFD4-54E2-43C2-B579-757DDE7F1A35}">
   <ds:schemaRefs>
     <ds:schemaRef ds:uri="http://schemas.microsoft.com/office/2006/metadata/contentType"/>
@@ -7019,14 +7041,4 @@
     <ds:schemaRef ds:uri="http://schemas.microsoft.com/internal/obd"/>
   </ds:schemaRefs>
 </ds:datastoreItem>
-</file>
-
-<file path=customXml/itemProps4.xml><?xml version="1.0" encoding="utf-8"?>
-<ds:datastoreItem xmlns:ds="http://schemas.openxmlformats.org/officeDocument/2006/customXml" ds:itemID="{F1735428-6F95-4096-840F-2DD96B16B624}">
-  <ds:schemaRefs>
-    <ds:schemaRef ds:uri="http://schemas.microsoft.com/office/2006/metadata/properties"/>
-    <ds:schemaRef ds:uri="http://schemas.microsoft.com/office/infopath/2007/PartnerControls"/>
-    <ds:schemaRef ds:uri="71af3243-3dd4-4a8d-8c0d-dd76da1f02a5"/>
-  </ds:schemaRefs>
-</ds:datastoreItem>
 </file>
</xml_diff>

<commit_message>
python installing docx fix
</commit_message>
<xml_diff>
--- a/CV-Ben_Bar.docx
+++ b/CV-Ben_Bar.docx
@@ -103,9 +103,8 @@
                 <w:sz w:val="52"/>
                 <w:szCs w:val="52"/>
               </w:rPr>
-              <w:t xml:space="preserve">Ben </w:t>
-            </w:r>
-            <w:proofErr w:type="spellStart"/>
+              <w:t>Ben Ba</w:t>
+            </w:r>
             <w:r>
               <w:rPr>
                 <w:rFonts w:ascii="Cambria" w:hAnsi="Cambria" w:cstheme="majorBidi"/>
@@ -116,34 +115,8 @@
                 <w:sz w:val="52"/>
                 <w:szCs w:val="52"/>
               </w:rPr>
-              <w:t>Ba</w:t>
-            </w:r>
-            <w:r>
-              <w:rPr>
-                <w:rFonts w:ascii="Cambria" w:hAnsi="Cambria" w:cstheme="majorBidi"/>
-                <w:b w:val="0"/>
-                <w:bCs/>
-                <w:caps w:val="0"/>
-                <w:color w:val="FFFFFF" w:themeColor="background1"/>
-                <w:sz w:val="52"/>
-                <w:szCs w:val="52"/>
-              </w:rPr>
               <w:t>r</w:t>
             </w:r>
-            <w:r>
-              <w:rPr>
-                <w:rFonts w:ascii="Cambria" w:hAnsi="Cambria" w:cstheme="majorBidi"/>
-                <w:b w:val="0"/>
-                <w:bCs/>
-                <w:caps w:val="0"/>
-                <w:color w:val="FFFFFF" w:themeColor="background1"/>
-                <w:sz w:val="52"/>
-                <w:szCs w:val="52"/>
-                <w:lang w:bidi="he-IL"/>
-              </w:rPr>
-              <w:t>rrrr</w:t>
-            </w:r>
-            <w:proofErr w:type="spellEnd"/>
           </w:p>
         </w:tc>
       </w:tr>
@@ -1289,27 +1262,7 @@
                 <w:color w:val="000000" w:themeColor="text1"/>
                 <w:sz w:val="24"/>
               </w:rPr>
-              <w:t xml:space="preserve">A witty developer experienced in Python, </w:t>
-            </w:r>
-            <w:proofErr w:type="gramStart"/>
-            <w:r>
-              <w:rPr>
-                <w:rFonts w:ascii="Cambria" w:hAnsi="Cambria" w:cs="Calibri"/>
-                <w:bCs/>
-                <w:color w:val="000000" w:themeColor="text1"/>
-                <w:sz w:val="24"/>
-              </w:rPr>
-              <w:t>C++</w:t>
-            </w:r>
-            <w:proofErr w:type="gramEnd"/>
-            <w:r>
-              <w:rPr>
-                <w:rFonts w:ascii="Cambria" w:hAnsi="Cambria" w:cs="Calibri"/>
-                <w:bCs/>
-                <w:color w:val="000000" w:themeColor="text1"/>
-                <w:sz w:val="24"/>
-              </w:rPr>
-              <w:t xml:space="preserve"> and management.</w:t>
+              <w:t>A witty developer experienced in Python, C++ and management.</w:t>
             </w:r>
           </w:p>
           <w:p>
@@ -1863,29 +1816,7 @@
                 <w:color w:val="000000" w:themeColor="text1"/>
                 <w:sz w:val="24"/>
               </w:rPr>
-              <w:t xml:space="preserve"> engineering, Physics, </w:t>
-            </w:r>
-            <w:proofErr w:type="gramStart"/>
-            <w:r>
-              <w:rPr>
-                <w:rFonts w:ascii="Cambria" w:hAnsi="Cambria" w:cs="Calibri"/>
-                <w:b w:val="0"/>
-                <w:bCs/>
-                <w:color w:val="000000" w:themeColor="text1"/>
-                <w:sz w:val="24"/>
-              </w:rPr>
-              <w:t>Math</w:t>
-            </w:r>
-            <w:proofErr w:type="gramEnd"/>
-            <w:r>
-              <w:rPr>
-                <w:rFonts w:ascii="Cambria" w:hAnsi="Cambria" w:cs="Calibri"/>
-                <w:b w:val="0"/>
-                <w:bCs/>
-                <w:color w:val="000000" w:themeColor="text1"/>
-                <w:sz w:val="24"/>
-              </w:rPr>
-              <w:t xml:space="preserve"> and English. </w:t>
+              <w:t xml:space="preserve"> engineering, Physics, Math and English. </w:t>
             </w:r>
             <w:r>
               <w:rPr>
@@ -2483,29 +2414,7 @@
                 <w:color w:val="000000" w:themeColor="text1"/>
                 <w:sz w:val="24"/>
               </w:rPr>
-              <w:t xml:space="preserve"> - </w:t>
-            </w:r>
-            <w:proofErr w:type="spellStart"/>
-            <w:r>
-              <w:rPr>
-                <w:rFonts w:ascii="Cambria" w:hAnsi="Cambria" w:cs="Calibri"/>
-                <w:b w:val="0"/>
-                <w:bCs/>
-                <w:color w:val="000000" w:themeColor="text1"/>
-                <w:sz w:val="24"/>
-              </w:rPr>
-              <w:t>Mashatzim</w:t>
-            </w:r>
-            <w:proofErr w:type="spellEnd"/>
-            <w:r>
-              <w:rPr>
-                <w:rFonts w:ascii="Cambria" w:hAnsi="Cambria" w:cs="Calibri"/>
-                <w:b w:val="0"/>
-                <w:bCs/>
-                <w:color w:val="000000" w:themeColor="text1"/>
-                <w:sz w:val="24"/>
-              </w:rPr>
-              <w:t xml:space="preserve"> </w:t>
+              <w:t xml:space="preserve"> - Mashatzim </w:t>
             </w:r>
           </w:p>
           <w:p>
@@ -2828,33 +2737,7 @@
                 <w:szCs w:val="22"/>
                 <w:lang w:bidi="he-IL"/>
               </w:rPr>
-              <w:t xml:space="preserve"> integration, troubleshooting, </w:t>
-            </w:r>
-            <w:proofErr w:type="gramStart"/>
-            <w:r>
-              <w:rPr>
-                <w:rFonts w:ascii="Cambria" w:hAnsi="Cambria" w:cs="Calibri"/>
-                <w:b w:val="0"/>
-                <w:bCs/>
-                <w:color w:val="auto"/>
-                <w:sz w:val="22"/>
-                <w:szCs w:val="22"/>
-                <w:lang w:bidi="he-IL"/>
-              </w:rPr>
-              <w:t>QA</w:t>
-            </w:r>
-            <w:proofErr w:type="gramEnd"/>
-            <w:r>
-              <w:rPr>
-                <w:rFonts w:ascii="Cambria" w:hAnsi="Cambria" w:cs="Calibri"/>
-                <w:b w:val="0"/>
-                <w:bCs/>
-                <w:color w:val="auto"/>
-                <w:sz w:val="22"/>
-                <w:szCs w:val="22"/>
-                <w:lang w:bidi="he-IL"/>
-              </w:rPr>
-              <w:t xml:space="preserve"> and team management</w:t>
+              <w:t xml:space="preserve"> integration, troubleshooting, QA and team management</w:t>
             </w:r>
             <w:r>
               <w:rPr>
@@ -3045,33 +2928,7 @@
                 <w:sz w:val="32"/>
                 <w:szCs w:val="32"/>
               </w:rPr>
-              <w:t xml:space="preserve">What did I </w:t>
-            </w:r>
-            <w:proofErr w:type="gramStart"/>
-            <w:r>
-              <w:rPr>
-                <w:rFonts w:ascii="Cambria" w:hAnsi="Cambria" w:cs="Calibri"/>
-                <w:b w:val="0"/>
-                <w:bCs/>
-                <w:caps w:val="0"/>
-                <w:color w:val="auto"/>
-                <w:sz w:val="32"/>
-                <w:szCs w:val="32"/>
-              </w:rPr>
-              <w:t>actually do</w:t>
-            </w:r>
-            <w:proofErr w:type="gramEnd"/>
-            <w:r>
-              <w:rPr>
-                <w:rFonts w:ascii="Cambria" w:hAnsi="Cambria" w:cs="Calibri"/>
-                <w:b w:val="0"/>
-                <w:bCs/>
-                <w:caps w:val="0"/>
-                <w:color w:val="auto"/>
-                <w:sz w:val="32"/>
-                <w:szCs w:val="32"/>
-              </w:rPr>
-              <w:t>?</w:t>
+              <w:t>What did I actually do?</w:t>
             </w:r>
           </w:p>
         </w:tc>
@@ -6916,10 +6773,6 @@
 </file>
 
 <file path=customXml/item1.xml><?xml version="1.0" encoding="utf-8"?>
-<b:Sources xmlns:b="http://schemas.openxmlformats.org/officeDocument/2006/bibliography" xmlns="http://schemas.openxmlformats.org/officeDocument/2006/bibliography" SelectedStyle="\APASixthEditionOfficeOnline.xsl" StyleName="APA" Version="6"/>
-</file>
-
-<file path=customXml/item2.xml><?xml version="1.0" encoding="utf-8"?>
 <?mso-contentType ?>
 <FormTemplates xmlns="http://schemas.microsoft.com/sharepoint/v3/contenttype/forms">
   <Display>DocumentLibraryForm</Display>
@@ -6928,16 +6781,11 @@
 </FormTemplates>
 </file>
 
-<file path=customXml/item3.xml><?xml version="1.0" encoding="utf-8"?>
-<p:properties xmlns:p="http://schemas.microsoft.com/office/2006/metadata/properties" xmlns:xsi="http://www.w3.org/2001/XMLSchema-instance" xmlns:pc="http://schemas.microsoft.com/office/infopath/2007/PartnerControls">
-  <documentManagement>
-    <MediaServiceKeyPoints xmlns="71af3243-3dd4-4a8d-8c0d-dd76da1f02a5" xsi:nil="true"/>
-    <Status xmlns="71af3243-3dd4-4a8d-8c0d-dd76da1f02a5">Not started</Status>
-  </documentManagement>
-</p:properties>
+<file path=customXml/item2.xml><?xml version="1.0" encoding="utf-8"?>
+<b:Sources xmlns:b="http://schemas.openxmlformats.org/officeDocument/2006/bibliography" xmlns="http://schemas.openxmlformats.org/officeDocument/2006/bibliography" SelectedStyle="\APASixthEditionOfficeOnline.xsl" StyleName="APA" Version="6"/>
 </file>
 
-<file path=customXml/item4.xml><?xml version="1.0" encoding="utf-8"?>
+<file path=customXml/item3.xml><?xml version="1.0" encoding="utf-8"?>
 <ct:contentTypeSchema xmlns:ct="http://schemas.microsoft.com/office/2006/metadata/contentType" xmlns:ma="http://schemas.microsoft.com/office/2006/metadata/properties/metaAttributes" ct:_="" ma:_="" ma:contentTypeName="Document" ma:contentTypeID="0x01010079F111ED35F8CC479449609E8A0923A6" ma:contentTypeVersion="12" ma:contentTypeDescription="Create a new document." ma:contentTypeScope="" ma:versionID="fa6e671f1cd7e4d96ff9652be322dd5e">
   <xsd:schema xmlns:xsd="http://www.w3.org/2001/XMLSchema" xmlns:xs="http://www.w3.org/2001/XMLSchema" xmlns:p="http://schemas.microsoft.com/office/2006/metadata/properties" xmlns:ns2="71af3243-3dd4-4a8d-8c0d-dd76da1f02a5" xmlns:ns3="16c05727-aa75-4e4a-9b5f-8a80a1165891" targetNamespace="http://schemas.microsoft.com/office/2006/metadata/properties" ma:root="true" ma:fieldsID="4e2496f70b101db0b8013f30a071bbf7" ns2:_="" ns3:_="">
     <xsd:import namespace="71af3243-3dd4-4a8d-8c0d-dd76da1f02a5"/>
@@ -7158,7 +7006,24 @@
 </ct:contentTypeSchema>
 </file>
 
+<file path=customXml/item4.xml><?xml version="1.0" encoding="utf-8"?>
+<p:properties xmlns:p="http://schemas.microsoft.com/office/2006/metadata/properties" xmlns:xsi="http://www.w3.org/2001/XMLSchema-instance" xmlns:pc="http://schemas.microsoft.com/office/infopath/2007/PartnerControls">
+  <documentManagement>
+    <MediaServiceKeyPoints xmlns="71af3243-3dd4-4a8d-8c0d-dd76da1f02a5" xsi:nil="true"/>
+    <Status xmlns="71af3243-3dd4-4a8d-8c0d-dd76da1f02a5">Not started</Status>
+  </documentManagement>
+</p:properties>
+</file>
+
 <file path=customXml/itemProps1.xml><?xml version="1.0" encoding="utf-8"?>
+<ds:datastoreItem xmlns:ds="http://schemas.openxmlformats.org/officeDocument/2006/customXml" ds:itemID="{C3ED917E-6B3F-4995-8090-FD9CFEE66038}">
+  <ds:schemaRefs>
+    <ds:schemaRef ds:uri="http://schemas.microsoft.com/sharepoint/v3/contenttype/forms"/>
+  </ds:schemaRefs>
+</ds:datastoreItem>
+</file>
+
+<file path=customXml/itemProps2.xml><?xml version="1.0" encoding="utf-8"?>
 <ds:datastoreItem xmlns:ds="http://schemas.openxmlformats.org/officeDocument/2006/customXml" ds:itemID="{A0A66760-6526-4521-840F-038872BD8C48}">
   <ds:schemaRefs>
     <ds:schemaRef ds:uri="http://schemas.openxmlformats.org/officeDocument/2006/bibliography"/>
@@ -7166,25 +7031,7 @@
 </ds:datastoreItem>
 </file>
 
-<file path=customXml/itemProps2.xml><?xml version="1.0" encoding="utf-8"?>
-<ds:datastoreItem xmlns:ds="http://schemas.openxmlformats.org/officeDocument/2006/customXml" ds:itemID="{C3ED917E-6B3F-4995-8090-FD9CFEE66038}">
-  <ds:schemaRefs>
-    <ds:schemaRef ds:uri="http://schemas.microsoft.com/sharepoint/v3/contenttype/forms"/>
-  </ds:schemaRefs>
-</ds:datastoreItem>
-</file>
-
 <file path=customXml/itemProps3.xml><?xml version="1.0" encoding="utf-8"?>
-<ds:datastoreItem xmlns:ds="http://schemas.openxmlformats.org/officeDocument/2006/customXml" ds:itemID="{F1735428-6F95-4096-840F-2DD96B16B624}">
-  <ds:schemaRefs>
-    <ds:schemaRef ds:uri="http://schemas.microsoft.com/office/2006/metadata/properties"/>
-    <ds:schemaRef ds:uri="http://schemas.microsoft.com/office/infopath/2007/PartnerControls"/>
-    <ds:schemaRef ds:uri="71af3243-3dd4-4a8d-8c0d-dd76da1f02a5"/>
-  </ds:schemaRefs>
-</ds:datastoreItem>
-</file>
-
-<file path=customXml/itemProps4.xml><?xml version="1.0" encoding="utf-8"?>
 <ds:datastoreItem xmlns:ds="http://schemas.openxmlformats.org/officeDocument/2006/customXml" ds:itemID="{647FEFD4-54E2-43C2-B579-757DDE7F1A35}">
   <ds:schemaRefs>
     <ds:schemaRef ds:uri="http://schemas.microsoft.com/office/2006/metadata/contentType"/>
@@ -7201,4 +7048,14 @@
     <ds:schemaRef ds:uri="http://schemas.microsoft.com/internal/obd"/>
   </ds:schemaRefs>
 </ds:datastoreItem>
+</file>
+
+<file path=customXml/itemProps4.xml><?xml version="1.0" encoding="utf-8"?>
+<ds:datastoreItem xmlns:ds="http://schemas.openxmlformats.org/officeDocument/2006/customXml" ds:itemID="{F1735428-6F95-4096-840F-2DD96B16B624}">
+  <ds:schemaRefs>
+    <ds:schemaRef ds:uri="http://schemas.microsoft.com/office/2006/metadata/properties"/>
+    <ds:schemaRef ds:uri="http://schemas.microsoft.com/office/infopath/2007/PartnerControls"/>
+    <ds:schemaRef ds:uri="71af3243-3dd4-4a8d-8c0d-dd76da1f02a5"/>
+  </ds:schemaRefs>
+</ds:datastoreItem>
 </file>
</xml_diff>

<commit_message>
syntax fix in yml
</commit_message>
<xml_diff>
--- a/CV-Ben_Bar.docx
+++ b/CV-Ben_Bar.docx
@@ -116,18 +116,6 @@
                 <w:szCs w:val="52"/>
               </w:rPr>
               <w:t>r</w:t>
-            </w:r>
-            <w:r>
-              <w:rPr>
-                <w:rFonts w:ascii="Cambria" w:hAnsi="Cambria" w:cstheme="majorBidi"/>
-                <w:b w:val="0"/>
-                <w:bCs/>
-                <w:caps w:val="0"/>
-                <w:color w:val="FFFFFF" w:themeColor="background1"/>
-                <w:sz w:val="52"/>
-                <w:szCs w:val="52"/>
-              </w:rPr>
-              <w:t>rrr</w:t>
             </w:r>
           </w:p>
         </w:tc>
@@ -6785,10 +6773,6 @@
 </file>
 
 <file path=customXml/item1.xml><?xml version="1.0" encoding="utf-8"?>
-<b:Sources xmlns:b="http://schemas.openxmlformats.org/officeDocument/2006/bibliography" xmlns="http://schemas.openxmlformats.org/officeDocument/2006/bibliography" SelectedStyle="\APASixthEditionOfficeOnline.xsl" StyleName="APA" Version="6"/>
-</file>
-
-<file path=customXml/item2.xml><?xml version="1.0" encoding="utf-8"?>
 <?mso-contentType ?>
 <FormTemplates xmlns="http://schemas.microsoft.com/sharepoint/v3/contenttype/forms">
   <Display>DocumentLibraryForm</Display>
@@ -6797,16 +6781,11 @@
 </FormTemplates>
 </file>
 
-<file path=customXml/item3.xml><?xml version="1.0" encoding="utf-8"?>
-<p:properties xmlns:p="http://schemas.microsoft.com/office/2006/metadata/properties" xmlns:xsi="http://www.w3.org/2001/XMLSchema-instance" xmlns:pc="http://schemas.microsoft.com/office/infopath/2007/PartnerControls">
-  <documentManagement>
-    <MediaServiceKeyPoints xmlns="71af3243-3dd4-4a8d-8c0d-dd76da1f02a5" xsi:nil="true"/>
-    <Status xmlns="71af3243-3dd4-4a8d-8c0d-dd76da1f02a5">Not started</Status>
-  </documentManagement>
-</p:properties>
+<file path=customXml/item2.xml><?xml version="1.0" encoding="utf-8"?>
+<b:Sources xmlns:b="http://schemas.openxmlformats.org/officeDocument/2006/bibliography" xmlns="http://schemas.openxmlformats.org/officeDocument/2006/bibliography" SelectedStyle="\APASixthEditionOfficeOnline.xsl" StyleName="APA" Version="6"/>
 </file>
 
-<file path=customXml/item4.xml><?xml version="1.0" encoding="utf-8"?>
+<file path=customXml/item3.xml><?xml version="1.0" encoding="utf-8"?>
 <ct:contentTypeSchema xmlns:ct="http://schemas.microsoft.com/office/2006/metadata/contentType" xmlns:ma="http://schemas.microsoft.com/office/2006/metadata/properties/metaAttributes" ct:_="" ma:_="" ma:contentTypeName="Document" ma:contentTypeID="0x01010079F111ED35F8CC479449609E8A0923A6" ma:contentTypeVersion="12" ma:contentTypeDescription="Create a new document." ma:contentTypeScope="" ma:versionID="fa6e671f1cd7e4d96ff9652be322dd5e">
   <xsd:schema xmlns:xsd="http://www.w3.org/2001/XMLSchema" xmlns:xs="http://www.w3.org/2001/XMLSchema" xmlns:p="http://schemas.microsoft.com/office/2006/metadata/properties" xmlns:ns2="71af3243-3dd4-4a8d-8c0d-dd76da1f02a5" xmlns:ns3="16c05727-aa75-4e4a-9b5f-8a80a1165891" targetNamespace="http://schemas.microsoft.com/office/2006/metadata/properties" ma:root="true" ma:fieldsID="4e2496f70b101db0b8013f30a071bbf7" ns2:_="" ns3:_="">
     <xsd:import namespace="71af3243-3dd4-4a8d-8c0d-dd76da1f02a5"/>
@@ -7027,7 +7006,24 @@
 </ct:contentTypeSchema>
 </file>
 
+<file path=customXml/item4.xml><?xml version="1.0" encoding="utf-8"?>
+<p:properties xmlns:p="http://schemas.microsoft.com/office/2006/metadata/properties" xmlns:xsi="http://www.w3.org/2001/XMLSchema-instance" xmlns:pc="http://schemas.microsoft.com/office/infopath/2007/PartnerControls">
+  <documentManagement>
+    <MediaServiceKeyPoints xmlns="71af3243-3dd4-4a8d-8c0d-dd76da1f02a5" xsi:nil="true"/>
+    <Status xmlns="71af3243-3dd4-4a8d-8c0d-dd76da1f02a5">Not started</Status>
+  </documentManagement>
+</p:properties>
+</file>
+
 <file path=customXml/itemProps1.xml><?xml version="1.0" encoding="utf-8"?>
+<ds:datastoreItem xmlns:ds="http://schemas.openxmlformats.org/officeDocument/2006/customXml" ds:itemID="{C3ED917E-6B3F-4995-8090-FD9CFEE66038}">
+  <ds:schemaRefs>
+    <ds:schemaRef ds:uri="http://schemas.microsoft.com/sharepoint/v3/contenttype/forms"/>
+  </ds:schemaRefs>
+</ds:datastoreItem>
+</file>
+
+<file path=customXml/itemProps2.xml><?xml version="1.0" encoding="utf-8"?>
 <ds:datastoreItem xmlns:ds="http://schemas.openxmlformats.org/officeDocument/2006/customXml" ds:itemID="{A0A66760-6526-4521-840F-038872BD8C48}">
   <ds:schemaRefs>
     <ds:schemaRef ds:uri="http://schemas.openxmlformats.org/officeDocument/2006/bibliography"/>
@@ -7035,25 +7031,7 @@
 </ds:datastoreItem>
 </file>
 
-<file path=customXml/itemProps2.xml><?xml version="1.0" encoding="utf-8"?>
-<ds:datastoreItem xmlns:ds="http://schemas.openxmlformats.org/officeDocument/2006/customXml" ds:itemID="{C3ED917E-6B3F-4995-8090-FD9CFEE66038}">
-  <ds:schemaRefs>
-    <ds:schemaRef ds:uri="http://schemas.microsoft.com/sharepoint/v3/contenttype/forms"/>
-  </ds:schemaRefs>
-</ds:datastoreItem>
-</file>
-
 <file path=customXml/itemProps3.xml><?xml version="1.0" encoding="utf-8"?>
-<ds:datastoreItem xmlns:ds="http://schemas.openxmlformats.org/officeDocument/2006/customXml" ds:itemID="{F1735428-6F95-4096-840F-2DD96B16B624}">
-  <ds:schemaRefs>
-    <ds:schemaRef ds:uri="http://schemas.microsoft.com/office/2006/metadata/properties"/>
-    <ds:schemaRef ds:uri="http://schemas.microsoft.com/office/infopath/2007/PartnerControls"/>
-    <ds:schemaRef ds:uri="71af3243-3dd4-4a8d-8c0d-dd76da1f02a5"/>
-  </ds:schemaRefs>
-</ds:datastoreItem>
-</file>
-
-<file path=customXml/itemProps4.xml><?xml version="1.0" encoding="utf-8"?>
 <ds:datastoreItem xmlns:ds="http://schemas.openxmlformats.org/officeDocument/2006/customXml" ds:itemID="{647FEFD4-54E2-43C2-B579-757DDE7F1A35}">
   <ds:schemaRefs>
     <ds:schemaRef ds:uri="http://schemas.microsoft.com/office/2006/metadata/contentType"/>
@@ -7070,4 +7048,14 @@
     <ds:schemaRef ds:uri="http://schemas.microsoft.com/internal/obd"/>
   </ds:schemaRefs>
 </ds:datastoreItem>
+</file>
+
+<file path=customXml/itemProps4.xml><?xml version="1.0" encoding="utf-8"?>
+<ds:datastoreItem xmlns:ds="http://schemas.openxmlformats.org/officeDocument/2006/customXml" ds:itemID="{F1735428-6F95-4096-840F-2DD96B16B624}">
+  <ds:schemaRefs>
+    <ds:schemaRef ds:uri="http://schemas.microsoft.com/office/2006/metadata/properties"/>
+    <ds:schemaRef ds:uri="http://schemas.microsoft.com/office/infopath/2007/PartnerControls"/>
+    <ds:schemaRef ds:uri="71af3243-3dd4-4a8d-8c0d-dd76da1f02a5"/>
+  </ds:schemaRefs>
+</ds:datastoreItem>
 </file>
</xml_diff>

<commit_message>
python fix i hope
</commit_message>
<xml_diff>
--- a/CV-Ben_Bar.docx
+++ b/CV-Ben_Bar.docx
@@ -116,6 +116,18 @@
                 <w:szCs w:val="52"/>
               </w:rPr>
               <w:t>r</w:t>
+            </w:r>
+            <w:r>
+              <w:rPr>
+                <w:rFonts w:ascii="Cambria" w:hAnsi="Cambria" w:cstheme="majorBidi"/>
+                <w:b w:val="0"/>
+                <w:bCs/>
+                <w:caps w:val="0"/>
+                <w:color w:val="FFFFFF" w:themeColor="background1"/>
+                <w:sz w:val="52"/>
+                <w:szCs w:val="52"/>
+              </w:rPr>
+              <w:t>rrr</w:t>
             </w:r>
           </w:p>
         </w:tc>
@@ -6773,6 +6785,10 @@
 </file>
 
 <file path=customXml/item1.xml><?xml version="1.0" encoding="utf-8"?>
+<b:Sources xmlns:b="http://schemas.openxmlformats.org/officeDocument/2006/bibliography" xmlns="http://schemas.openxmlformats.org/officeDocument/2006/bibliography" SelectedStyle="\APASixthEditionOfficeOnline.xsl" StyleName="APA" Version="6"/>
+</file>
+
+<file path=customXml/item2.xml><?xml version="1.0" encoding="utf-8"?>
 <?mso-contentType ?>
 <FormTemplates xmlns="http://schemas.microsoft.com/sharepoint/v3/contenttype/forms">
   <Display>DocumentLibraryForm</Display>
@@ -6781,11 +6797,16 @@
 </FormTemplates>
 </file>
 
-<file path=customXml/item2.xml><?xml version="1.0" encoding="utf-8"?>
-<b:Sources xmlns:b="http://schemas.openxmlformats.org/officeDocument/2006/bibliography" xmlns="http://schemas.openxmlformats.org/officeDocument/2006/bibliography" SelectedStyle="\APASixthEditionOfficeOnline.xsl" StyleName="APA" Version="6"/>
+<file path=customXml/item3.xml><?xml version="1.0" encoding="utf-8"?>
+<p:properties xmlns:p="http://schemas.microsoft.com/office/2006/metadata/properties" xmlns:xsi="http://www.w3.org/2001/XMLSchema-instance" xmlns:pc="http://schemas.microsoft.com/office/infopath/2007/PartnerControls">
+  <documentManagement>
+    <MediaServiceKeyPoints xmlns="71af3243-3dd4-4a8d-8c0d-dd76da1f02a5" xsi:nil="true"/>
+    <Status xmlns="71af3243-3dd4-4a8d-8c0d-dd76da1f02a5">Not started</Status>
+  </documentManagement>
+</p:properties>
 </file>
 
-<file path=customXml/item3.xml><?xml version="1.0" encoding="utf-8"?>
+<file path=customXml/item4.xml><?xml version="1.0" encoding="utf-8"?>
 <ct:contentTypeSchema xmlns:ct="http://schemas.microsoft.com/office/2006/metadata/contentType" xmlns:ma="http://schemas.microsoft.com/office/2006/metadata/properties/metaAttributes" ct:_="" ma:_="" ma:contentTypeName="Document" ma:contentTypeID="0x01010079F111ED35F8CC479449609E8A0923A6" ma:contentTypeVersion="12" ma:contentTypeDescription="Create a new document." ma:contentTypeScope="" ma:versionID="fa6e671f1cd7e4d96ff9652be322dd5e">
   <xsd:schema xmlns:xsd="http://www.w3.org/2001/XMLSchema" xmlns:xs="http://www.w3.org/2001/XMLSchema" xmlns:p="http://schemas.microsoft.com/office/2006/metadata/properties" xmlns:ns2="71af3243-3dd4-4a8d-8c0d-dd76da1f02a5" xmlns:ns3="16c05727-aa75-4e4a-9b5f-8a80a1165891" targetNamespace="http://schemas.microsoft.com/office/2006/metadata/properties" ma:root="true" ma:fieldsID="4e2496f70b101db0b8013f30a071bbf7" ns2:_="" ns3:_="">
     <xsd:import namespace="71af3243-3dd4-4a8d-8c0d-dd76da1f02a5"/>
@@ -7006,16 +7027,15 @@
 </ct:contentTypeSchema>
 </file>
 
-<file path=customXml/item4.xml><?xml version="1.0" encoding="utf-8"?>
-<p:properties xmlns:p="http://schemas.microsoft.com/office/2006/metadata/properties" xmlns:xsi="http://www.w3.org/2001/XMLSchema-instance" xmlns:pc="http://schemas.microsoft.com/office/infopath/2007/PartnerControls">
-  <documentManagement>
-    <MediaServiceKeyPoints xmlns="71af3243-3dd4-4a8d-8c0d-dd76da1f02a5" xsi:nil="true"/>
-    <Status xmlns="71af3243-3dd4-4a8d-8c0d-dd76da1f02a5">Not started</Status>
-  </documentManagement>
-</p:properties>
+<file path=customXml/itemProps1.xml><?xml version="1.0" encoding="utf-8"?>
+<ds:datastoreItem xmlns:ds="http://schemas.openxmlformats.org/officeDocument/2006/customXml" ds:itemID="{A0A66760-6526-4521-840F-038872BD8C48}">
+  <ds:schemaRefs>
+    <ds:schemaRef ds:uri="http://schemas.openxmlformats.org/officeDocument/2006/bibliography"/>
+  </ds:schemaRefs>
+</ds:datastoreItem>
 </file>
 
-<file path=customXml/itemProps1.xml><?xml version="1.0" encoding="utf-8"?>
+<file path=customXml/itemProps2.xml><?xml version="1.0" encoding="utf-8"?>
 <ds:datastoreItem xmlns:ds="http://schemas.openxmlformats.org/officeDocument/2006/customXml" ds:itemID="{C3ED917E-6B3F-4995-8090-FD9CFEE66038}">
   <ds:schemaRefs>
     <ds:schemaRef ds:uri="http://schemas.microsoft.com/sharepoint/v3/contenttype/forms"/>
@@ -7023,15 +7043,17 @@
 </ds:datastoreItem>
 </file>
 
-<file path=customXml/itemProps2.xml><?xml version="1.0" encoding="utf-8"?>
-<ds:datastoreItem xmlns:ds="http://schemas.openxmlformats.org/officeDocument/2006/customXml" ds:itemID="{A0A66760-6526-4521-840F-038872BD8C48}">
+<file path=customXml/itemProps3.xml><?xml version="1.0" encoding="utf-8"?>
+<ds:datastoreItem xmlns:ds="http://schemas.openxmlformats.org/officeDocument/2006/customXml" ds:itemID="{F1735428-6F95-4096-840F-2DD96B16B624}">
   <ds:schemaRefs>
-    <ds:schemaRef ds:uri="http://schemas.openxmlformats.org/officeDocument/2006/bibliography"/>
+    <ds:schemaRef ds:uri="http://schemas.microsoft.com/office/2006/metadata/properties"/>
+    <ds:schemaRef ds:uri="http://schemas.microsoft.com/office/infopath/2007/PartnerControls"/>
+    <ds:schemaRef ds:uri="71af3243-3dd4-4a8d-8c0d-dd76da1f02a5"/>
   </ds:schemaRefs>
 </ds:datastoreItem>
 </file>
 
-<file path=customXml/itemProps3.xml><?xml version="1.0" encoding="utf-8"?>
+<file path=customXml/itemProps4.xml><?xml version="1.0" encoding="utf-8"?>
 <ds:datastoreItem xmlns:ds="http://schemas.openxmlformats.org/officeDocument/2006/customXml" ds:itemID="{647FEFD4-54E2-43C2-B579-757DDE7F1A35}">
   <ds:schemaRefs>
     <ds:schemaRef ds:uri="http://schemas.microsoft.com/office/2006/metadata/contentType"/>
@@ -7048,14 +7070,4 @@
     <ds:schemaRef ds:uri="http://schemas.microsoft.com/internal/obd"/>
   </ds:schemaRefs>
 </ds:datastoreItem>
-</file>
-
-<file path=customXml/itemProps4.xml><?xml version="1.0" encoding="utf-8"?>
-<ds:datastoreItem xmlns:ds="http://schemas.openxmlformats.org/officeDocument/2006/customXml" ds:itemID="{F1735428-6F95-4096-840F-2DD96B16B624}">
-  <ds:schemaRefs>
-    <ds:schemaRef ds:uri="http://schemas.microsoft.com/office/2006/metadata/properties"/>
-    <ds:schemaRef ds:uri="http://schemas.microsoft.com/office/infopath/2007/PartnerControls"/>
-    <ds:schemaRef ds:uri="71af3243-3dd4-4a8d-8c0d-dd76da1f02a5"/>
-  </ds:schemaRefs>
-</ds:datastoreItem>
 </file>
</xml_diff>

<commit_message>
switching from docx2pdf to comtypes
</commit_message>
<xml_diff>
--- a/CV-Ben_Bar.docx
+++ b/CV-Ben_Bar.docx
@@ -116,18 +116,6 @@
                 <w:szCs w:val="52"/>
               </w:rPr>
               <w:t>r</w:t>
-            </w:r>
-            <w:r>
-              <w:rPr>
-                <w:rFonts w:ascii="Cambria" w:hAnsi="Cambria" w:cstheme="majorBidi"/>
-                <w:b w:val="0"/>
-                <w:bCs/>
-                <w:caps w:val="0"/>
-                <w:color w:val="FFFFFF" w:themeColor="background1"/>
-                <w:sz w:val="52"/>
-                <w:szCs w:val="52"/>
-              </w:rPr>
-              <w:t>rrr</w:t>
             </w:r>
           </w:p>
         </w:tc>
@@ -6785,10 +6773,6 @@
 </file>
 
 <file path=customXml/item1.xml><?xml version="1.0" encoding="utf-8"?>
-<b:Sources xmlns:b="http://schemas.openxmlformats.org/officeDocument/2006/bibliography" xmlns="http://schemas.openxmlformats.org/officeDocument/2006/bibliography" SelectedStyle="\APASixthEditionOfficeOnline.xsl" StyleName="APA" Version="6"/>
-</file>
-
-<file path=customXml/item2.xml><?xml version="1.0" encoding="utf-8"?>
 <?mso-contentType ?>
 <FormTemplates xmlns="http://schemas.microsoft.com/sharepoint/v3/contenttype/forms">
   <Display>DocumentLibraryForm</Display>
@@ -6797,16 +6781,11 @@
 </FormTemplates>
 </file>
 
-<file path=customXml/item3.xml><?xml version="1.0" encoding="utf-8"?>
-<p:properties xmlns:p="http://schemas.microsoft.com/office/2006/metadata/properties" xmlns:xsi="http://www.w3.org/2001/XMLSchema-instance" xmlns:pc="http://schemas.microsoft.com/office/infopath/2007/PartnerControls">
-  <documentManagement>
-    <MediaServiceKeyPoints xmlns="71af3243-3dd4-4a8d-8c0d-dd76da1f02a5" xsi:nil="true"/>
-    <Status xmlns="71af3243-3dd4-4a8d-8c0d-dd76da1f02a5">Not started</Status>
-  </documentManagement>
-</p:properties>
+<file path=customXml/item2.xml><?xml version="1.0" encoding="utf-8"?>
+<b:Sources xmlns:b="http://schemas.openxmlformats.org/officeDocument/2006/bibliography" xmlns="http://schemas.openxmlformats.org/officeDocument/2006/bibliography" SelectedStyle="\APASixthEditionOfficeOnline.xsl" StyleName="APA" Version="6"/>
 </file>
 
-<file path=customXml/item4.xml><?xml version="1.0" encoding="utf-8"?>
+<file path=customXml/item3.xml><?xml version="1.0" encoding="utf-8"?>
 <ct:contentTypeSchema xmlns:ct="http://schemas.microsoft.com/office/2006/metadata/contentType" xmlns:ma="http://schemas.microsoft.com/office/2006/metadata/properties/metaAttributes" ct:_="" ma:_="" ma:contentTypeName="Document" ma:contentTypeID="0x01010079F111ED35F8CC479449609E8A0923A6" ma:contentTypeVersion="12" ma:contentTypeDescription="Create a new document." ma:contentTypeScope="" ma:versionID="fa6e671f1cd7e4d96ff9652be322dd5e">
   <xsd:schema xmlns:xsd="http://www.w3.org/2001/XMLSchema" xmlns:xs="http://www.w3.org/2001/XMLSchema" xmlns:p="http://schemas.microsoft.com/office/2006/metadata/properties" xmlns:ns2="71af3243-3dd4-4a8d-8c0d-dd76da1f02a5" xmlns:ns3="16c05727-aa75-4e4a-9b5f-8a80a1165891" targetNamespace="http://schemas.microsoft.com/office/2006/metadata/properties" ma:root="true" ma:fieldsID="4e2496f70b101db0b8013f30a071bbf7" ns2:_="" ns3:_="">
     <xsd:import namespace="71af3243-3dd4-4a8d-8c0d-dd76da1f02a5"/>
@@ -7027,7 +7006,24 @@
 </ct:contentTypeSchema>
 </file>
 
+<file path=customXml/item4.xml><?xml version="1.0" encoding="utf-8"?>
+<p:properties xmlns:p="http://schemas.microsoft.com/office/2006/metadata/properties" xmlns:xsi="http://www.w3.org/2001/XMLSchema-instance" xmlns:pc="http://schemas.microsoft.com/office/infopath/2007/PartnerControls">
+  <documentManagement>
+    <MediaServiceKeyPoints xmlns="71af3243-3dd4-4a8d-8c0d-dd76da1f02a5" xsi:nil="true"/>
+    <Status xmlns="71af3243-3dd4-4a8d-8c0d-dd76da1f02a5">Not started</Status>
+  </documentManagement>
+</p:properties>
+</file>
+
 <file path=customXml/itemProps1.xml><?xml version="1.0" encoding="utf-8"?>
+<ds:datastoreItem xmlns:ds="http://schemas.openxmlformats.org/officeDocument/2006/customXml" ds:itemID="{C3ED917E-6B3F-4995-8090-FD9CFEE66038}">
+  <ds:schemaRefs>
+    <ds:schemaRef ds:uri="http://schemas.microsoft.com/sharepoint/v3/contenttype/forms"/>
+  </ds:schemaRefs>
+</ds:datastoreItem>
+</file>
+
+<file path=customXml/itemProps2.xml><?xml version="1.0" encoding="utf-8"?>
 <ds:datastoreItem xmlns:ds="http://schemas.openxmlformats.org/officeDocument/2006/customXml" ds:itemID="{A0A66760-6526-4521-840F-038872BD8C48}">
   <ds:schemaRefs>
     <ds:schemaRef ds:uri="http://schemas.openxmlformats.org/officeDocument/2006/bibliography"/>
@@ -7035,25 +7031,7 @@
 </ds:datastoreItem>
 </file>
 
-<file path=customXml/itemProps2.xml><?xml version="1.0" encoding="utf-8"?>
-<ds:datastoreItem xmlns:ds="http://schemas.openxmlformats.org/officeDocument/2006/customXml" ds:itemID="{C3ED917E-6B3F-4995-8090-FD9CFEE66038}">
-  <ds:schemaRefs>
-    <ds:schemaRef ds:uri="http://schemas.microsoft.com/sharepoint/v3/contenttype/forms"/>
-  </ds:schemaRefs>
-</ds:datastoreItem>
-</file>
-
 <file path=customXml/itemProps3.xml><?xml version="1.0" encoding="utf-8"?>
-<ds:datastoreItem xmlns:ds="http://schemas.openxmlformats.org/officeDocument/2006/customXml" ds:itemID="{F1735428-6F95-4096-840F-2DD96B16B624}">
-  <ds:schemaRefs>
-    <ds:schemaRef ds:uri="http://schemas.microsoft.com/office/2006/metadata/properties"/>
-    <ds:schemaRef ds:uri="http://schemas.microsoft.com/office/infopath/2007/PartnerControls"/>
-    <ds:schemaRef ds:uri="71af3243-3dd4-4a8d-8c0d-dd76da1f02a5"/>
-  </ds:schemaRefs>
-</ds:datastoreItem>
-</file>
-
-<file path=customXml/itemProps4.xml><?xml version="1.0" encoding="utf-8"?>
 <ds:datastoreItem xmlns:ds="http://schemas.openxmlformats.org/officeDocument/2006/customXml" ds:itemID="{647FEFD4-54E2-43C2-B579-757DDE7F1A35}">
   <ds:schemaRefs>
     <ds:schemaRef ds:uri="http://schemas.microsoft.com/office/2006/metadata/contentType"/>
@@ -7070,4 +7048,14 @@
     <ds:schemaRef ds:uri="http://schemas.microsoft.com/internal/obd"/>
   </ds:schemaRefs>
 </ds:datastoreItem>
+</file>
+
+<file path=customXml/itemProps4.xml><?xml version="1.0" encoding="utf-8"?>
+<ds:datastoreItem xmlns:ds="http://schemas.openxmlformats.org/officeDocument/2006/customXml" ds:itemID="{F1735428-6F95-4096-840F-2DD96B16B624}">
+  <ds:schemaRefs>
+    <ds:schemaRef ds:uri="http://schemas.microsoft.com/office/2006/metadata/properties"/>
+    <ds:schemaRef ds:uri="http://schemas.microsoft.com/office/infopath/2007/PartnerControls"/>
+    <ds:schemaRef ds:uri="71af3243-3dd4-4a8d-8c0d-dd76da1f02a5"/>
+  </ds:schemaRefs>
+</ds:datastoreItem>
 </file>
</xml_diff>

<commit_message>
libreoffice pdf exxport fix
</commit_message>
<xml_diff>
--- a/CV-Ben_Bar.docx
+++ b/CV-Ben_Bar.docx
@@ -116,18 +116,6 @@
                 <w:szCs w:val="52"/>
               </w:rPr>
               <w:t>r</w:t>
-            </w:r>
-            <w:r>
-              <w:rPr>
-                <w:rFonts w:ascii="Cambria" w:hAnsi="Cambria" w:cstheme="majorBidi"/>
-                <w:b w:val="0"/>
-                <w:bCs/>
-                <w:caps w:val="0"/>
-                <w:color w:val="FFFFFF" w:themeColor="background1"/>
-                <w:sz w:val="52"/>
-                <w:szCs w:val="52"/>
-              </w:rPr>
-              <w:t>rrrr</w:t>
             </w:r>
           </w:p>
         </w:tc>
@@ -6785,10 +6773,6 @@
 </file>
 
 <file path=customXml/item1.xml><?xml version="1.0" encoding="utf-8"?>
-<b:Sources xmlns:b="http://schemas.openxmlformats.org/officeDocument/2006/bibliography" xmlns="http://schemas.openxmlformats.org/officeDocument/2006/bibliography" SelectedStyle="\APASixthEditionOfficeOnline.xsl" StyleName="APA" Version="6"/>
-</file>
-
-<file path=customXml/item2.xml><?xml version="1.0" encoding="utf-8"?>
 <?mso-contentType ?>
 <FormTemplates xmlns="http://schemas.microsoft.com/sharepoint/v3/contenttype/forms">
   <Display>DocumentLibraryForm</Display>
@@ -6797,16 +6781,11 @@
 </FormTemplates>
 </file>
 
-<file path=customXml/item3.xml><?xml version="1.0" encoding="utf-8"?>
-<p:properties xmlns:p="http://schemas.microsoft.com/office/2006/metadata/properties" xmlns:xsi="http://www.w3.org/2001/XMLSchema-instance" xmlns:pc="http://schemas.microsoft.com/office/infopath/2007/PartnerControls">
-  <documentManagement>
-    <MediaServiceKeyPoints xmlns="71af3243-3dd4-4a8d-8c0d-dd76da1f02a5" xsi:nil="true"/>
-    <Status xmlns="71af3243-3dd4-4a8d-8c0d-dd76da1f02a5">Not started</Status>
-  </documentManagement>
-</p:properties>
+<file path=customXml/item2.xml><?xml version="1.0" encoding="utf-8"?>
+<b:Sources xmlns:b="http://schemas.openxmlformats.org/officeDocument/2006/bibliography" xmlns="http://schemas.openxmlformats.org/officeDocument/2006/bibliography" SelectedStyle="\APASixthEditionOfficeOnline.xsl" StyleName="APA" Version="6"/>
 </file>
 
-<file path=customXml/item4.xml><?xml version="1.0" encoding="utf-8"?>
+<file path=customXml/item3.xml><?xml version="1.0" encoding="utf-8"?>
 <ct:contentTypeSchema xmlns:ct="http://schemas.microsoft.com/office/2006/metadata/contentType" xmlns:ma="http://schemas.microsoft.com/office/2006/metadata/properties/metaAttributes" ct:_="" ma:_="" ma:contentTypeName="Document" ma:contentTypeID="0x01010079F111ED35F8CC479449609E8A0923A6" ma:contentTypeVersion="12" ma:contentTypeDescription="Create a new document." ma:contentTypeScope="" ma:versionID="fa6e671f1cd7e4d96ff9652be322dd5e">
   <xsd:schema xmlns:xsd="http://www.w3.org/2001/XMLSchema" xmlns:xs="http://www.w3.org/2001/XMLSchema" xmlns:p="http://schemas.microsoft.com/office/2006/metadata/properties" xmlns:ns2="71af3243-3dd4-4a8d-8c0d-dd76da1f02a5" xmlns:ns3="16c05727-aa75-4e4a-9b5f-8a80a1165891" targetNamespace="http://schemas.microsoft.com/office/2006/metadata/properties" ma:root="true" ma:fieldsID="4e2496f70b101db0b8013f30a071bbf7" ns2:_="" ns3:_="">
     <xsd:import namespace="71af3243-3dd4-4a8d-8c0d-dd76da1f02a5"/>
@@ -7027,7 +7006,24 @@
 </ct:contentTypeSchema>
 </file>
 
+<file path=customXml/item4.xml><?xml version="1.0" encoding="utf-8"?>
+<p:properties xmlns:p="http://schemas.microsoft.com/office/2006/metadata/properties" xmlns:xsi="http://www.w3.org/2001/XMLSchema-instance" xmlns:pc="http://schemas.microsoft.com/office/infopath/2007/PartnerControls">
+  <documentManagement>
+    <MediaServiceKeyPoints xmlns="71af3243-3dd4-4a8d-8c0d-dd76da1f02a5" xsi:nil="true"/>
+    <Status xmlns="71af3243-3dd4-4a8d-8c0d-dd76da1f02a5">Not started</Status>
+  </documentManagement>
+</p:properties>
+</file>
+
 <file path=customXml/itemProps1.xml><?xml version="1.0" encoding="utf-8"?>
+<ds:datastoreItem xmlns:ds="http://schemas.openxmlformats.org/officeDocument/2006/customXml" ds:itemID="{C3ED917E-6B3F-4995-8090-FD9CFEE66038}">
+  <ds:schemaRefs>
+    <ds:schemaRef ds:uri="http://schemas.microsoft.com/sharepoint/v3/contenttype/forms"/>
+  </ds:schemaRefs>
+</ds:datastoreItem>
+</file>
+
+<file path=customXml/itemProps2.xml><?xml version="1.0" encoding="utf-8"?>
 <ds:datastoreItem xmlns:ds="http://schemas.openxmlformats.org/officeDocument/2006/customXml" ds:itemID="{A0A66760-6526-4521-840F-038872BD8C48}">
   <ds:schemaRefs>
     <ds:schemaRef ds:uri="http://schemas.openxmlformats.org/officeDocument/2006/bibliography"/>
@@ -7035,25 +7031,7 @@
 </ds:datastoreItem>
 </file>
 
-<file path=customXml/itemProps2.xml><?xml version="1.0" encoding="utf-8"?>
-<ds:datastoreItem xmlns:ds="http://schemas.openxmlformats.org/officeDocument/2006/customXml" ds:itemID="{C3ED917E-6B3F-4995-8090-FD9CFEE66038}">
-  <ds:schemaRefs>
-    <ds:schemaRef ds:uri="http://schemas.microsoft.com/sharepoint/v3/contenttype/forms"/>
-  </ds:schemaRefs>
-</ds:datastoreItem>
-</file>
-
 <file path=customXml/itemProps3.xml><?xml version="1.0" encoding="utf-8"?>
-<ds:datastoreItem xmlns:ds="http://schemas.openxmlformats.org/officeDocument/2006/customXml" ds:itemID="{F1735428-6F95-4096-840F-2DD96B16B624}">
-  <ds:schemaRefs>
-    <ds:schemaRef ds:uri="http://schemas.microsoft.com/office/2006/metadata/properties"/>
-    <ds:schemaRef ds:uri="http://schemas.microsoft.com/office/infopath/2007/PartnerControls"/>
-    <ds:schemaRef ds:uri="71af3243-3dd4-4a8d-8c0d-dd76da1f02a5"/>
-  </ds:schemaRefs>
-</ds:datastoreItem>
-</file>
-
-<file path=customXml/itemProps4.xml><?xml version="1.0" encoding="utf-8"?>
 <ds:datastoreItem xmlns:ds="http://schemas.openxmlformats.org/officeDocument/2006/customXml" ds:itemID="{647FEFD4-54E2-43C2-B579-757DDE7F1A35}">
   <ds:schemaRefs>
     <ds:schemaRef ds:uri="http://schemas.microsoft.com/office/2006/metadata/contentType"/>
@@ -7070,4 +7048,14 @@
     <ds:schemaRef ds:uri="http://schemas.microsoft.com/internal/obd"/>
   </ds:schemaRefs>
 </ds:datastoreItem>
+</file>
+
+<file path=customXml/itemProps4.xml><?xml version="1.0" encoding="utf-8"?>
+<ds:datastoreItem xmlns:ds="http://schemas.openxmlformats.org/officeDocument/2006/customXml" ds:itemID="{F1735428-6F95-4096-840F-2DD96B16B624}">
+  <ds:schemaRefs>
+    <ds:schemaRef ds:uri="http://schemas.microsoft.com/office/2006/metadata/properties"/>
+    <ds:schemaRef ds:uri="http://schemas.microsoft.com/office/infopath/2007/PartnerControls"/>
+    <ds:schemaRef ds:uri="71af3243-3dd4-4a8d-8c0d-dd76da1f02a5"/>
+  </ds:schemaRefs>
+</ds:datastoreItem>
 </file>
</xml_diff>

<commit_message>
convert to html than to pdf
</commit_message>
<xml_diff>
--- a/CV-Ben_Bar.docx
+++ b/CV-Ben_Bar.docx
@@ -62,6 +62,18 @@
                 <w:sz w:val="52"/>
                 <w:szCs w:val="52"/>
               </w:rPr>
+              <w:t xml:space="preserve"> </w:t>
+            </w:r>
+            <w:r>
+              <w:rPr>
+                <w:rFonts w:ascii="Cambria" w:hAnsi="Cambria" w:cs="Poppins"/>
+                <w:b w:val="0"/>
+                <w:bCs/>
+                <w:caps w:val="0"/>
+                <w:color w:val="FFFFFF" w:themeColor="background1"/>
+                <w:sz w:val="52"/>
+                <w:szCs w:val="52"/>
+              </w:rPr>
               <w:t xml:space="preserve">  </w:t>
             </w:r>
           </w:p>
@@ -122,6 +134,18 @@
                 <w:szCs w:val="52"/>
               </w:rPr>
               <w:t>r</w:t>
+            </w:r>
+            <w:r>
+              <w:rPr>
+                <w:rFonts w:ascii="Cambria" w:hAnsi="Cambria" w:cstheme="majorBidi"/>
+                <w:b w:val="0"/>
+                <w:bCs/>
+                <w:caps w:val="0"/>
+                <w:color w:val="FFFFFF" w:themeColor="background1"/>
+                <w:sz w:val="52"/>
+                <w:szCs w:val="52"/>
+              </w:rPr>
+              <w:t>rr</w:t>
             </w:r>
           </w:p>
         </w:tc>
@@ -195,6 +219,70 @@
                 <w:rFonts w:ascii="Cambria" w:hAnsi="Cambria"/>
               </w:rPr>
             </w:pPr>
+            <w:r>
+              <w:rPr>
+                <w:rFonts w:ascii="Cambria" w:hAnsi="Cambria" w:cs="Calibri"/>
+                <w:noProof/>
+              </w:rPr>
+              <w:drawing>
+                <wp:anchor distT="0" distB="0" distL="114300" distR="114300" simplePos="0" relativeHeight="251657216" behindDoc="0" locked="0" layoutInCell="1" allowOverlap="1" wp14:anchorId="6569E95F" wp14:editId="28D6135F">
+                  <wp:simplePos x="0" y="0"/>
+                  <wp:positionH relativeFrom="column">
+                    <wp:posOffset>276225</wp:posOffset>
+                  </wp:positionH>
+                  <wp:positionV relativeFrom="paragraph">
+                    <wp:posOffset>147955</wp:posOffset>
+                  </wp:positionV>
+                  <wp:extent cx="152400" cy="152400"/>
+                  <wp:effectExtent l="0" t="0" r="0" b="0"/>
+                  <wp:wrapNone/>
+                  <wp:docPr id="1" name="Graphic 1" descr="Receiver with solid fill"/>
+                  <wp:cNvGraphicFramePr>
+                    <a:graphicFrameLocks xmlns:a="http://schemas.openxmlformats.org/drawingml/2006/main" noChangeAspect="1"/>
+                  </wp:cNvGraphicFramePr>
+                  <a:graphic xmlns:a="http://schemas.openxmlformats.org/drawingml/2006/main">
+                    <a:graphicData uri="http://schemas.openxmlformats.org/drawingml/2006/picture">
+                      <pic:pic xmlns:pic="http://schemas.openxmlformats.org/drawingml/2006/picture">
+                        <pic:nvPicPr>
+                          <pic:cNvPr id="1" name="Graphic 1" descr="Receiver with solid fill"/>
+                          <pic:cNvPicPr/>
+                        </pic:nvPicPr>
+                        <pic:blipFill>
+                          <a:blip r:embed="rId11" cstate="print">
+                            <a:extLst>
+                              <a:ext uri="{28A0092B-C50C-407E-A947-70E740481C1C}">
+                                <a14:useLocalDpi xmlns:a14="http://schemas.microsoft.com/office/drawing/2010/main" val="0"/>
+                              </a:ext>
+                              <a:ext uri="{96DAC541-7B7A-43D3-8B79-37D633B846F1}">
+                                <asvg:svgBlip xmlns:asvg="http://schemas.microsoft.com/office/drawing/2016/SVG/main" r:embed="rId12"/>
+                              </a:ext>
+                            </a:extLst>
+                          </a:blip>
+                          <a:stretch>
+                            <a:fillRect/>
+                          </a:stretch>
+                        </pic:blipFill>
+                        <pic:spPr>
+                          <a:xfrm>
+                            <a:off x="0" y="0"/>
+                            <a:ext cx="152400" cy="152400"/>
+                          </a:xfrm>
+                          <a:prstGeom prst="rect">
+                            <a:avLst/>
+                          </a:prstGeom>
+                        </pic:spPr>
+                      </pic:pic>
+                    </a:graphicData>
+                  </a:graphic>
+                  <wp14:sizeRelH relativeFrom="page">
+                    <wp14:pctWidth>0</wp14:pctWidth>
+                  </wp14:sizeRelH>
+                  <wp14:sizeRelV relativeFrom="page">
+                    <wp14:pctHeight>0</wp14:pctHeight>
+                  </wp14:sizeRelV>
+                </wp:anchor>
+              </w:drawing>
+            </w:r>
             <w:r>
               <w:rPr>
                 <w:rFonts w:ascii="Cambria" w:hAnsi="Cambria" w:cs="Calibri"/>
@@ -224,13 +312,13 @@
                           <pic:cNvPicPr/>
                         </pic:nvPicPr>
                         <pic:blipFill>
-                          <a:blip r:embed="rId11" cstate="print">
+                          <a:blip r:embed="rId13" cstate="print">
                             <a:extLst>
                               <a:ext uri="{28A0092B-C50C-407E-A947-70E740481C1C}">
                                 <a14:useLocalDpi xmlns:a14="http://schemas.microsoft.com/office/drawing/2010/main" val="0"/>
                               </a:ext>
                               <a:ext uri="{96DAC541-7B7A-43D3-8B79-37D633B846F1}">
-                                <asvg:svgBlip xmlns:asvg="http://schemas.microsoft.com/office/drawing/2016/SVG/main" r:embed="rId12"/>
+                                <asvg:svgBlip xmlns:asvg="http://schemas.microsoft.com/office/drawing/2016/SVG/main" r:embed="rId14"/>
                               </a:ext>
                             </a:extLst>
                           </a:blip>
@@ -276,70 +364,6 @@
             </w:pPr>
             <w:r>
               <w:rPr>
-                <w:rFonts w:ascii="Cambria" w:hAnsi="Cambria" w:cs="Calibri"/>
-                <w:noProof/>
-              </w:rPr>
-              <w:drawing>
-                <wp:anchor distT="0" distB="0" distL="114300" distR="114300" simplePos="0" relativeHeight="251657216" behindDoc="0" locked="0" layoutInCell="1" allowOverlap="1" wp14:anchorId="6569E95F" wp14:editId="24DDBDC5">
-                  <wp:simplePos x="0" y="0"/>
-                  <wp:positionH relativeFrom="column">
-                    <wp:posOffset>276225</wp:posOffset>
-                  </wp:positionH>
-                  <wp:positionV relativeFrom="paragraph">
-                    <wp:posOffset>8337</wp:posOffset>
-                  </wp:positionV>
-                  <wp:extent cx="152400" cy="152400"/>
-                  <wp:effectExtent l="0" t="0" r="0" b="0"/>
-                  <wp:wrapNone/>
-                  <wp:docPr id="1" name="Graphic 1" descr="Receiver with solid fill"/>
-                  <wp:cNvGraphicFramePr>
-                    <a:graphicFrameLocks xmlns:a="http://schemas.openxmlformats.org/drawingml/2006/main" noChangeAspect="1"/>
-                  </wp:cNvGraphicFramePr>
-                  <a:graphic xmlns:a="http://schemas.openxmlformats.org/drawingml/2006/main">
-                    <a:graphicData uri="http://schemas.openxmlformats.org/drawingml/2006/picture">
-                      <pic:pic xmlns:pic="http://schemas.openxmlformats.org/drawingml/2006/picture">
-                        <pic:nvPicPr>
-                          <pic:cNvPr id="1" name="Graphic 1" descr="Receiver with solid fill"/>
-                          <pic:cNvPicPr/>
-                        </pic:nvPicPr>
-                        <pic:blipFill>
-                          <a:blip r:embed="rId13" cstate="print">
-                            <a:extLst>
-                              <a:ext uri="{28A0092B-C50C-407E-A947-70E740481C1C}">
-                                <a14:useLocalDpi xmlns:a14="http://schemas.microsoft.com/office/drawing/2010/main" val="0"/>
-                              </a:ext>
-                              <a:ext uri="{96DAC541-7B7A-43D3-8B79-37D633B846F1}">
-                                <asvg:svgBlip xmlns:asvg="http://schemas.microsoft.com/office/drawing/2016/SVG/main" r:embed="rId14"/>
-                              </a:ext>
-                            </a:extLst>
-                          </a:blip>
-                          <a:stretch>
-                            <a:fillRect/>
-                          </a:stretch>
-                        </pic:blipFill>
-                        <pic:spPr>
-                          <a:xfrm>
-                            <a:off x="0" y="0"/>
-                            <a:ext cx="152400" cy="152400"/>
-                          </a:xfrm>
-                          <a:prstGeom prst="rect">
-                            <a:avLst/>
-                          </a:prstGeom>
-                        </pic:spPr>
-                      </pic:pic>
-                    </a:graphicData>
-                  </a:graphic>
-                  <wp14:sizeRelH relativeFrom="page">
-                    <wp14:pctWidth>0</wp14:pctWidth>
-                  </wp14:sizeRelH>
-                  <wp14:sizeRelV relativeFrom="page">
-                    <wp14:pctHeight>0</wp14:pctHeight>
-                  </wp14:sizeRelV>
-                </wp:anchor>
-              </w:drawing>
-            </w:r>
-            <w:r>
-              <w:rPr>
                 <w:rFonts w:ascii="Cambria" w:hAnsi="Cambria"/>
               </w:rPr>
               <w:t xml:space="preserve">                </w:t>
@@ -1234,27 +1258,7 @@
                 <w:color w:val="000000" w:themeColor="text1"/>
                 <w:sz w:val="24"/>
               </w:rPr>
-              <w:t xml:space="preserve">A witty developer experienced in Python, </w:t>
-            </w:r>
-            <w:proofErr w:type="gramStart"/>
-            <w:r>
-              <w:rPr>
-                <w:rFonts w:ascii="Cambria" w:hAnsi="Cambria" w:cs="Calibri"/>
-                <w:bCs/>
-                <w:color w:val="000000" w:themeColor="text1"/>
-                <w:sz w:val="24"/>
-              </w:rPr>
-              <w:t>C++</w:t>
-            </w:r>
-            <w:proofErr w:type="gramEnd"/>
-            <w:r>
-              <w:rPr>
-                <w:rFonts w:ascii="Cambria" w:hAnsi="Cambria" w:cs="Calibri"/>
-                <w:bCs/>
-                <w:color w:val="000000" w:themeColor="text1"/>
-                <w:sz w:val="24"/>
-              </w:rPr>
-              <w:t xml:space="preserve"> and management.</w:t>
+              <w:t>A witty developer experienced in Python, C++ and management.</w:t>
             </w:r>
           </w:p>
           <w:p>
@@ -1735,29 +1739,7 @@
                 <w:color w:val="000000" w:themeColor="text1"/>
                 <w:sz w:val="24"/>
               </w:rPr>
-              <w:t xml:space="preserve"> engineering, Physics, </w:t>
-            </w:r>
-            <w:proofErr w:type="gramStart"/>
-            <w:r>
-              <w:rPr>
-                <w:rFonts w:ascii="Cambria" w:hAnsi="Cambria" w:cs="Calibri"/>
-                <w:b w:val="0"/>
-                <w:bCs/>
-                <w:color w:val="000000" w:themeColor="text1"/>
-                <w:sz w:val="24"/>
-              </w:rPr>
-              <w:t>Math</w:t>
-            </w:r>
-            <w:proofErr w:type="gramEnd"/>
-            <w:r>
-              <w:rPr>
-                <w:rFonts w:ascii="Cambria" w:hAnsi="Cambria" w:cs="Calibri"/>
-                <w:b w:val="0"/>
-                <w:bCs/>
-                <w:color w:val="000000" w:themeColor="text1"/>
-                <w:sz w:val="24"/>
-              </w:rPr>
-              <w:t xml:space="preserve"> and English. </w:t>
+              <w:t xml:space="preserve"> engineering, Physics, Math and English. </w:t>
             </w:r>
             <w:r>
               <w:rPr>
@@ -2325,29 +2307,7 @@
                 <w:color w:val="000000" w:themeColor="text1"/>
                 <w:sz w:val="24"/>
               </w:rPr>
-              <w:t xml:space="preserve">Active member for 5 years of a youth organization - </w:t>
-            </w:r>
-            <w:proofErr w:type="spellStart"/>
-            <w:r>
-              <w:rPr>
-                <w:rFonts w:ascii="Cambria" w:hAnsi="Cambria" w:cs="Calibri"/>
-                <w:b w:val="0"/>
-                <w:bCs/>
-                <w:color w:val="000000" w:themeColor="text1"/>
-                <w:sz w:val="24"/>
-              </w:rPr>
-              <w:t>Mashatzim</w:t>
-            </w:r>
-            <w:proofErr w:type="spellEnd"/>
-            <w:r>
-              <w:rPr>
-                <w:rFonts w:ascii="Cambria" w:hAnsi="Cambria" w:cs="Calibri"/>
-                <w:b w:val="0"/>
-                <w:bCs/>
-                <w:color w:val="000000" w:themeColor="text1"/>
-                <w:sz w:val="24"/>
-              </w:rPr>
-              <w:t xml:space="preserve"> </w:t>
+              <w:t xml:space="preserve">Active member for 5 years of a youth organization - Mashatzim </w:t>
             </w:r>
           </w:p>
           <w:p>
@@ -2658,33 +2618,7 @@
                 <w:szCs w:val="22"/>
                 <w:lang w:bidi="he-IL"/>
               </w:rPr>
-              <w:t xml:space="preserve"> integration, troubleshooting, </w:t>
-            </w:r>
-            <w:proofErr w:type="gramStart"/>
-            <w:r>
-              <w:rPr>
-                <w:rFonts w:ascii="Cambria" w:hAnsi="Cambria" w:cs="Calibri"/>
-                <w:b w:val="0"/>
-                <w:bCs/>
-                <w:color w:val="auto"/>
-                <w:sz w:val="22"/>
-                <w:szCs w:val="22"/>
-                <w:lang w:bidi="he-IL"/>
-              </w:rPr>
-              <w:t>QA</w:t>
-            </w:r>
-            <w:proofErr w:type="gramEnd"/>
-            <w:r>
-              <w:rPr>
-                <w:rFonts w:ascii="Cambria" w:hAnsi="Cambria" w:cs="Calibri"/>
-                <w:b w:val="0"/>
-                <w:bCs/>
-                <w:color w:val="auto"/>
-                <w:sz w:val="22"/>
-                <w:szCs w:val="22"/>
-                <w:lang w:bidi="he-IL"/>
-              </w:rPr>
-              <w:t xml:space="preserve"> and team management</w:t>
+              <w:t xml:space="preserve"> integration, troubleshooting, QA and team management</w:t>
             </w:r>
             <w:r>
               <w:rPr>
@@ -2875,33 +2809,7 @@
                 <w:sz w:val="32"/>
                 <w:szCs w:val="32"/>
               </w:rPr>
-              <w:t xml:space="preserve">What did I </w:t>
-            </w:r>
-            <w:proofErr w:type="gramStart"/>
-            <w:r>
-              <w:rPr>
-                <w:rFonts w:ascii="Cambria" w:hAnsi="Cambria" w:cs="Calibri"/>
-                <w:b w:val="0"/>
-                <w:bCs/>
-                <w:caps w:val="0"/>
-                <w:color w:val="auto"/>
-                <w:sz w:val="32"/>
-                <w:szCs w:val="32"/>
-              </w:rPr>
-              <w:t>actually do</w:t>
-            </w:r>
-            <w:proofErr w:type="gramEnd"/>
-            <w:r>
-              <w:rPr>
-                <w:rFonts w:ascii="Cambria" w:hAnsi="Cambria" w:cs="Calibri"/>
-                <w:b w:val="0"/>
-                <w:bCs/>
-                <w:caps w:val="0"/>
-                <w:color w:val="auto"/>
-                <w:sz w:val="32"/>
-                <w:szCs w:val="32"/>
-              </w:rPr>
-              <w:t>?</w:t>
+              <w:t>What did I actually do?</w:t>
             </w:r>
           </w:p>
         </w:tc>

</xml_diff>

<commit_message>
embedded images for html
</commit_message>
<xml_diff>
--- a/CV-Ben_Bar.docx
+++ b/CV-Ben_Bar.docx
@@ -134,18 +134,6 @@
                 <w:szCs w:val="52"/>
               </w:rPr>
               <w:t>r</w:t>
-            </w:r>
-            <w:r>
-              <w:rPr>
-                <w:rFonts w:ascii="Cambria" w:hAnsi="Cambria" w:cstheme="majorBidi"/>
-                <w:b w:val="0"/>
-                <w:bCs/>
-                <w:caps w:val="0"/>
-                <w:color w:val="FFFFFF" w:themeColor="background1"/>
-                <w:sz w:val="52"/>
-                <w:szCs w:val="52"/>
-              </w:rPr>
-              <w:t>rr</w:t>
             </w:r>
           </w:p>
         </w:tc>
@@ -6618,10 +6606,6 @@
 </file>
 
 <file path=customXml/item1.xml><?xml version="1.0" encoding="utf-8"?>
-<b:Sources xmlns:b="http://schemas.openxmlformats.org/officeDocument/2006/bibliography" xmlns="http://schemas.openxmlformats.org/officeDocument/2006/bibliography" SelectedStyle="\APASixthEditionOfficeOnline.xsl" StyleName="APA" Version="6"/>
-</file>
-
-<file path=customXml/item2.xml><?xml version="1.0" encoding="utf-8"?>
 <?mso-contentType ?>
 <FormTemplates xmlns="http://schemas.microsoft.com/sharepoint/v3/contenttype/forms">
   <Display>DocumentLibraryForm</Display>
@@ -6630,16 +6614,11 @@
 </FormTemplates>
 </file>
 
-<file path=customXml/item3.xml><?xml version="1.0" encoding="utf-8"?>
-<p:properties xmlns:p="http://schemas.microsoft.com/office/2006/metadata/properties" xmlns:xsi="http://www.w3.org/2001/XMLSchema-instance" xmlns:pc="http://schemas.microsoft.com/office/infopath/2007/PartnerControls">
-  <documentManagement>
-    <MediaServiceKeyPoints xmlns="71af3243-3dd4-4a8d-8c0d-dd76da1f02a5" xsi:nil="true"/>
-    <Status xmlns="71af3243-3dd4-4a8d-8c0d-dd76da1f02a5">Not started</Status>
-  </documentManagement>
-</p:properties>
+<file path=customXml/item2.xml><?xml version="1.0" encoding="utf-8"?>
+<b:Sources xmlns:b="http://schemas.openxmlformats.org/officeDocument/2006/bibliography" xmlns="http://schemas.openxmlformats.org/officeDocument/2006/bibliography" SelectedStyle="\APASixthEditionOfficeOnline.xsl" StyleName="APA" Version="6"/>
 </file>
 
-<file path=customXml/item4.xml><?xml version="1.0" encoding="utf-8"?>
+<file path=customXml/item3.xml><?xml version="1.0" encoding="utf-8"?>
 <ct:contentTypeSchema xmlns:ct="http://schemas.microsoft.com/office/2006/metadata/contentType" xmlns:ma="http://schemas.microsoft.com/office/2006/metadata/properties/metaAttributes" ct:_="" ma:_="" ma:contentTypeName="Document" ma:contentTypeID="0x01010079F111ED35F8CC479449609E8A0923A6" ma:contentTypeVersion="12" ma:contentTypeDescription="Create a new document." ma:contentTypeScope="" ma:versionID="fa6e671f1cd7e4d96ff9652be322dd5e">
   <xsd:schema xmlns:xsd="http://www.w3.org/2001/XMLSchema" xmlns:xs="http://www.w3.org/2001/XMLSchema" xmlns:p="http://schemas.microsoft.com/office/2006/metadata/properties" xmlns:ns2="71af3243-3dd4-4a8d-8c0d-dd76da1f02a5" xmlns:ns3="16c05727-aa75-4e4a-9b5f-8a80a1165891" targetNamespace="http://schemas.microsoft.com/office/2006/metadata/properties" ma:root="true" ma:fieldsID="4e2496f70b101db0b8013f30a071bbf7" ns2:_="" ns3:_="">
     <xsd:import namespace="71af3243-3dd4-4a8d-8c0d-dd76da1f02a5"/>
@@ -6860,7 +6839,24 @@
 </ct:contentTypeSchema>
 </file>
 
+<file path=customXml/item4.xml><?xml version="1.0" encoding="utf-8"?>
+<p:properties xmlns:p="http://schemas.microsoft.com/office/2006/metadata/properties" xmlns:xsi="http://www.w3.org/2001/XMLSchema-instance" xmlns:pc="http://schemas.microsoft.com/office/infopath/2007/PartnerControls">
+  <documentManagement>
+    <MediaServiceKeyPoints xmlns="71af3243-3dd4-4a8d-8c0d-dd76da1f02a5" xsi:nil="true"/>
+    <Status xmlns="71af3243-3dd4-4a8d-8c0d-dd76da1f02a5">Not started</Status>
+  </documentManagement>
+</p:properties>
+</file>
+
 <file path=customXml/itemProps1.xml><?xml version="1.0" encoding="utf-8"?>
+<ds:datastoreItem xmlns:ds="http://schemas.openxmlformats.org/officeDocument/2006/customXml" ds:itemID="{C3ED917E-6B3F-4995-8090-FD9CFEE66038}">
+  <ds:schemaRefs>
+    <ds:schemaRef ds:uri="http://schemas.microsoft.com/sharepoint/v3/contenttype/forms"/>
+  </ds:schemaRefs>
+</ds:datastoreItem>
+</file>
+
+<file path=customXml/itemProps2.xml><?xml version="1.0" encoding="utf-8"?>
 <ds:datastoreItem xmlns:ds="http://schemas.openxmlformats.org/officeDocument/2006/customXml" ds:itemID="{A0A66760-6526-4521-840F-038872BD8C48}">
   <ds:schemaRefs>
     <ds:schemaRef ds:uri="http://schemas.openxmlformats.org/officeDocument/2006/bibliography"/>
@@ -6868,25 +6864,7 @@
 </ds:datastoreItem>
 </file>
 
-<file path=customXml/itemProps2.xml><?xml version="1.0" encoding="utf-8"?>
-<ds:datastoreItem xmlns:ds="http://schemas.openxmlformats.org/officeDocument/2006/customXml" ds:itemID="{C3ED917E-6B3F-4995-8090-FD9CFEE66038}">
-  <ds:schemaRefs>
-    <ds:schemaRef ds:uri="http://schemas.microsoft.com/sharepoint/v3/contenttype/forms"/>
-  </ds:schemaRefs>
-</ds:datastoreItem>
-</file>
-
 <file path=customXml/itemProps3.xml><?xml version="1.0" encoding="utf-8"?>
-<ds:datastoreItem xmlns:ds="http://schemas.openxmlformats.org/officeDocument/2006/customXml" ds:itemID="{F1735428-6F95-4096-840F-2DD96B16B624}">
-  <ds:schemaRefs>
-    <ds:schemaRef ds:uri="http://schemas.microsoft.com/office/2006/metadata/properties"/>
-    <ds:schemaRef ds:uri="http://schemas.microsoft.com/office/infopath/2007/PartnerControls"/>
-    <ds:schemaRef ds:uri="71af3243-3dd4-4a8d-8c0d-dd76da1f02a5"/>
-  </ds:schemaRefs>
-</ds:datastoreItem>
-</file>
-
-<file path=customXml/itemProps4.xml><?xml version="1.0" encoding="utf-8"?>
 <ds:datastoreItem xmlns:ds="http://schemas.openxmlformats.org/officeDocument/2006/customXml" ds:itemID="{647FEFD4-54E2-43C2-B579-757DDE7F1A35}">
   <ds:schemaRefs>
     <ds:schemaRef ds:uri="http://schemas.microsoft.com/office/2006/metadata/contentType"/>
@@ -6903,4 +6881,14 @@
     <ds:schemaRef ds:uri="http://schemas.microsoft.com/internal/obd"/>
   </ds:schemaRefs>
 </ds:datastoreItem>
+</file>
+
+<file path=customXml/itemProps4.xml><?xml version="1.0" encoding="utf-8"?>
+<ds:datastoreItem xmlns:ds="http://schemas.openxmlformats.org/officeDocument/2006/customXml" ds:itemID="{F1735428-6F95-4096-840F-2DD96B16B624}">
+  <ds:schemaRefs>
+    <ds:schemaRef ds:uri="http://schemas.microsoft.com/office/2006/metadata/properties"/>
+    <ds:schemaRef ds:uri="http://schemas.microsoft.com/office/infopath/2007/PartnerControls"/>
+    <ds:schemaRef ds:uri="71af3243-3dd4-4a8d-8c0d-dd76da1f02a5"/>
+  </ds:schemaRefs>
+</ds:datastoreItem>
 </file>
</xml_diff>

<commit_message>
swigly line for the rescue
</commit_message>
<xml_diff>
--- a/CV-Ben_Bar.docx
+++ b/CV-Ben_Bar.docx
@@ -134,6 +134,18 @@
                 <w:szCs w:val="52"/>
               </w:rPr>
               <w:t>r</w:t>
+            </w:r>
+            <w:r>
+              <w:rPr>
+                <w:rFonts w:ascii="Cambria" w:hAnsi="Cambria" w:cstheme="majorBidi"/>
+                <w:b w:val="0"/>
+                <w:bCs/>
+                <w:caps w:val="0"/>
+                <w:color w:val="FFFFFF" w:themeColor="background1"/>
+                <w:sz w:val="52"/>
+                <w:szCs w:val="52"/>
+              </w:rPr>
+              <w:t>rrr</w:t>
             </w:r>
           </w:p>
         </w:tc>
@@ -6598,10 +6610,6 @@
 </file>
 
 <file path=customXml/item1.xml><?xml version="1.0" encoding="utf-8"?>
-<b:Sources xmlns:b="http://schemas.openxmlformats.org/officeDocument/2006/bibliography" xmlns="http://schemas.openxmlformats.org/officeDocument/2006/bibliography" SelectedStyle="\APASixthEditionOfficeOnline.xsl" StyleName="APA" Version="6"/>
-</file>
-
-<file path=customXml/item2.xml><?xml version="1.0" encoding="utf-8"?>
 <?mso-contentType ?>
 <FormTemplates xmlns="http://schemas.microsoft.com/sharepoint/v3/contenttype/forms">
   <Display>DocumentLibraryForm</Display>
@@ -6610,16 +6618,11 @@
 </FormTemplates>
 </file>
 
-<file path=customXml/item3.xml><?xml version="1.0" encoding="utf-8"?>
-<p:properties xmlns:p="http://schemas.microsoft.com/office/2006/metadata/properties" xmlns:xsi="http://www.w3.org/2001/XMLSchema-instance" xmlns:pc="http://schemas.microsoft.com/office/infopath/2007/PartnerControls">
-  <documentManagement>
-    <MediaServiceKeyPoints xmlns="71af3243-3dd4-4a8d-8c0d-dd76da1f02a5" xsi:nil="true"/>
-    <Status xmlns="71af3243-3dd4-4a8d-8c0d-dd76da1f02a5">Not started</Status>
-  </documentManagement>
-</p:properties>
+<file path=customXml/item2.xml><?xml version="1.0" encoding="utf-8"?>
+<b:Sources xmlns:b="http://schemas.openxmlformats.org/officeDocument/2006/bibliography" xmlns="http://schemas.openxmlformats.org/officeDocument/2006/bibliography" SelectedStyle="\APASixthEditionOfficeOnline.xsl" StyleName="APA" Version="6"/>
 </file>
 
-<file path=customXml/item4.xml><?xml version="1.0" encoding="utf-8"?>
+<file path=customXml/item3.xml><?xml version="1.0" encoding="utf-8"?>
 <ct:contentTypeSchema xmlns:ct="http://schemas.microsoft.com/office/2006/metadata/contentType" xmlns:ma="http://schemas.microsoft.com/office/2006/metadata/properties/metaAttributes" ct:_="" ma:_="" ma:contentTypeName="Document" ma:contentTypeID="0x01010079F111ED35F8CC479449609E8A0923A6" ma:contentTypeVersion="12" ma:contentTypeDescription="Create a new document." ma:contentTypeScope="" ma:versionID="fa6e671f1cd7e4d96ff9652be322dd5e">
   <xsd:schema xmlns:xsd="http://www.w3.org/2001/XMLSchema" xmlns:xs="http://www.w3.org/2001/XMLSchema" xmlns:p="http://schemas.microsoft.com/office/2006/metadata/properties" xmlns:ns2="71af3243-3dd4-4a8d-8c0d-dd76da1f02a5" xmlns:ns3="16c05727-aa75-4e4a-9b5f-8a80a1165891" targetNamespace="http://schemas.microsoft.com/office/2006/metadata/properties" ma:root="true" ma:fieldsID="4e2496f70b101db0b8013f30a071bbf7" ns2:_="" ns3:_="">
     <xsd:import namespace="71af3243-3dd4-4a8d-8c0d-dd76da1f02a5"/>
@@ -6840,7 +6843,24 @@
 </ct:contentTypeSchema>
 </file>
 
+<file path=customXml/item4.xml><?xml version="1.0" encoding="utf-8"?>
+<p:properties xmlns:p="http://schemas.microsoft.com/office/2006/metadata/properties" xmlns:xsi="http://www.w3.org/2001/XMLSchema-instance" xmlns:pc="http://schemas.microsoft.com/office/infopath/2007/PartnerControls">
+  <documentManagement>
+    <MediaServiceKeyPoints xmlns="71af3243-3dd4-4a8d-8c0d-dd76da1f02a5" xsi:nil="true"/>
+    <Status xmlns="71af3243-3dd4-4a8d-8c0d-dd76da1f02a5">Not started</Status>
+  </documentManagement>
+</p:properties>
+</file>
+
 <file path=customXml/itemProps1.xml><?xml version="1.0" encoding="utf-8"?>
+<ds:datastoreItem xmlns:ds="http://schemas.openxmlformats.org/officeDocument/2006/customXml" ds:itemID="{C3ED917E-6B3F-4995-8090-FD9CFEE66038}">
+  <ds:schemaRefs>
+    <ds:schemaRef ds:uri="http://schemas.microsoft.com/sharepoint/v3/contenttype/forms"/>
+  </ds:schemaRefs>
+</ds:datastoreItem>
+</file>
+
+<file path=customXml/itemProps2.xml><?xml version="1.0" encoding="utf-8"?>
 <ds:datastoreItem xmlns:ds="http://schemas.openxmlformats.org/officeDocument/2006/customXml" ds:itemID="{A0A66760-6526-4521-840F-038872BD8C48}">
   <ds:schemaRefs>
     <ds:schemaRef ds:uri="http://schemas.openxmlformats.org/officeDocument/2006/bibliography"/>
@@ -6848,25 +6868,7 @@
 </ds:datastoreItem>
 </file>
 
-<file path=customXml/itemProps2.xml><?xml version="1.0" encoding="utf-8"?>
-<ds:datastoreItem xmlns:ds="http://schemas.openxmlformats.org/officeDocument/2006/customXml" ds:itemID="{C3ED917E-6B3F-4995-8090-FD9CFEE66038}">
-  <ds:schemaRefs>
-    <ds:schemaRef ds:uri="http://schemas.microsoft.com/sharepoint/v3/contenttype/forms"/>
-  </ds:schemaRefs>
-</ds:datastoreItem>
-</file>
-
 <file path=customXml/itemProps3.xml><?xml version="1.0" encoding="utf-8"?>
-<ds:datastoreItem xmlns:ds="http://schemas.openxmlformats.org/officeDocument/2006/customXml" ds:itemID="{F1735428-6F95-4096-840F-2DD96B16B624}">
-  <ds:schemaRefs>
-    <ds:schemaRef ds:uri="http://schemas.microsoft.com/office/2006/metadata/properties"/>
-    <ds:schemaRef ds:uri="http://schemas.microsoft.com/office/infopath/2007/PartnerControls"/>
-    <ds:schemaRef ds:uri="71af3243-3dd4-4a8d-8c0d-dd76da1f02a5"/>
-  </ds:schemaRefs>
-</ds:datastoreItem>
-</file>
-
-<file path=customXml/itemProps4.xml><?xml version="1.0" encoding="utf-8"?>
 <ds:datastoreItem xmlns:ds="http://schemas.openxmlformats.org/officeDocument/2006/customXml" ds:itemID="{647FEFD4-54E2-43C2-B579-757DDE7F1A35}">
   <ds:schemaRefs>
     <ds:schemaRef ds:uri="http://schemas.microsoft.com/office/2006/metadata/contentType"/>
@@ -6883,4 +6885,14 @@
     <ds:schemaRef ds:uri="http://schemas.microsoft.com/internal/obd"/>
   </ds:schemaRefs>
 </ds:datastoreItem>
+</file>
+
+<file path=customXml/itemProps4.xml><?xml version="1.0" encoding="utf-8"?>
+<ds:datastoreItem xmlns:ds="http://schemas.openxmlformats.org/officeDocument/2006/customXml" ds:itemID="{F1735428-6F95-4096-840F-2DD96B16B624}">
+  <ds:schemaRefs>
+    <ds:schemaRef ds:uri="http://schemas.microsoft.com/office/2006/metadata/properties"/>
+    <ds:schemaRef ds:uri="http://schemas.microsoft.com/office/infopath/2007/PartnerControls"/>
+    <ds:schemaRef ds:uri="71af3243-3dd4-4a8d-8c0d-dd76da1f02a5"/>
+  </ds:schemaRefs>
+</ds:datastoreItem>
 </file>
</xml_diff>

<commit_message>
im so close to making a docker image myself ffs
</commit_message>
<xml_diff>
--- a/CV-Ben_Bar.docx
+++ b/CV-Ben_Bar.docx
@@ -134,18 +134,6 @@
                 <w:szCs w:val="52"/>
               </w:rPr>
               <w:t>r</w:t>
-            </w:r>
-            <w:r>
-              <w:rPr>
-                <w:rFonts w:ascii="Cambria" w:hAnsi="Cambria" w:cstheme="majorBidi"/>
-                <w:b w:val="0"/>
-                <w:bCs/>
-                <w:caps w:val="0"/>
-                <w:color w:val="FFFFFF" w:themeColor="background1"/>
-                <w:sz w:val="52"/>
-                <w:szCs w:val="52"/>
-              </w:rPr>
-              <w:t>rrr</w:t>
             </w:r>
           </w:p>
         </w:tc>
@@ -6610,6 +6598,10 @@
 </file>
 
 <file path=customXml/item1.xml><?xml version="1.0" encoding="utf-8"?>
+<b:Sources xmlns:b="http://schemas.openxmlformats.org/officeDocument/2006/bibliography" xmlns="http://schemas.openxmlformats.org/officeDocument/2006/bibliography" SelectedStyle="\APASixthEditionOfficeOnline.xsl" StyleName="APA" Version="6"/>
+</file>
+
+<file path=customXml/item2.xml><?xml version="1.0" encoding="utf-8"?>
 <?mso-contentType ?>
 <FormTemplates xmlns="http://schemas.microsoft.com/sharepoint/v3/contenttype/forms">
   <Display>DocumentLibraryForm</Display>
@@ -6618,11 +6610,16 @@
 </FormTemplates>
 </file>
 
-<file path=customXml/item2.xml><?xml version="1.0" encoding="utf-8"?>
-<b:Sources xmlns:b="http://schemas.openxmlformats.org/officeDocument/2006/bibliography" xmlns="http://schemas.openxmlformats.org/officeDocument/2006/bibliography" SelectedStyle="\APASixthEditionOfficeOnline.xsl" StyleName="APA" Version="6"/>
+<file path=customXml/item3.xml><?xml version="1.0" encoding="utf-8"?>
+<p:properties xmlns:p="http://schemas.microsoft.com/office/2006/metadata/properties" xmlns:xsi="http://www.w3.org/2001/XMLSchema-instance" xmlns:pc="http://schemas.microsoft.com/office/infopath/2007/PartnerControls">
+  <documentManagement>
+    <MediaServiceKeyPoints xmlns="71af3243-3dd4-4a8d-8c0d-dd76da1f02a5" xsi:nil="true"/>
+    <Status xmlns="71af3243-3dd4-4a8d-8c0d-dd76da1f02a5">Not started</Status>
+  </documentManagement>
+</p:properties>
 </file>
 
-<file path=customXml/item3.xml><?xml version="1.0" encoding="utf-8"?>
+<file path=customXml/item4.xml><?xml version="1.0" encoding="utf-8"?>
 <ct:contentTypeSchema xmlns:ct="http://schemas.microsoft.com/office/2006/metadata/contentType" xmlns:ma="http://schemas.microsoft.com/office/2006/metadata/properties/metaAttributes" ct:_="" ma:_="" ma:contentTypeName="Document" ma:contentTypeID="0x01010079F111ED35F8CC479449609E8A0923A6" ma:contentTypeVersion="12" ma:contentTypeDescription="Create a new document." ma:contentTypeScope="" ma:versionID="fa6e671f1cd7e4d96ff9652be322dd5e">
   <xsd:schema xmlns:xsd="http://www.w3.org/2001/XMLSchema" xmlns:xs="http://www.w3.org/2001/XMLSchema" xmlns:p="http://schemas.microsoft.com/office/2006/metadata/properties" xmlns:ns2="71af3243-3dd4-4a8d-8c0d-dd76da1f02a5" xmlns:ns3="16c05727-aa75-4e4a-9b5f-8a80a1165891" targetNamespace="http://schemas.microsoft.com/office/2006/metadata/properties" ma:root="true" ma:fieldsID="4e2496f70b101db0b8013f30a071bbf7" ns2:_="" ns3:_="">
     <xsd:import namespace="71af3243-3dd4-4a8d-8c0d-dd76da1f02a5"/>
@@ -6843,16 +6840,15 @@
 </ct:contentTypeSchema>
 </file>
 
-<file path=customXml/item4.xml><?xml version="1.0" encoding="utf-8"?>
-<p:properties xmlns:p="http://schemas.microsoft.com/office/2006/metadata/properties" xmlns:xsi="http://www.w3.org/2001/XMLSchema-instance" xmlns:pc="http://schemas.microsoft.com/office/infopath/2007/PartnerControls">
-  <documentManagement>
-    <MediaServiceKeyPoints xmlns="71af3243-3dd4-4a8d-8c0d-dd76da1f02a5" xsi:nil="true"/>
-    <Status xmlns="71af3243-3dd4-4a8d-8c0d-dd76da1f02a5">Not started</Status>
-  </documentManagement>
-</p:properties>
+<file path=customXml/itemProps1.xml><?xml version="1.0" encoding="utf-8"?>
+<ds:datastoreItem xmlns:ds="http://schemas.openxmlformats.org/officeDocument/2006/customXml" ds:itemID="{A0A66760-6526-4521-840F-038872BD8C48}">
+  <ds:schemaRefs>
+    <ds:schemaRef ds:uri="http://schemas.openxmlformats.org/officeDocument/2006/bibliography"/>
+  </ds:schemaRefs>
+</ds:datastoreItem>
 </file>
 
-<file path=customXml/itemProps1.xml><?xml version="1.0" encoding="utf-8"?>
+<file path=customXml/itemProps2.xml><?xml version="1.0" encoding="utf-8"?>
 <ds:datastoreItem xmlns:ds="http://schemas.openxmlformats.org/officeDocument/2006/customXml" ds:itemID="{C3ED917E-6B3F-4995-8090-FD9CFEE66038}">
   <ds:schemaRefs>
     <ds:schemaRef ds:uri="http://schemas.microsoft.com/sharepoint/v3/contenttype/forms"/>
@@ -6860,15 +6856,17 @@
 </ds:datastoreItem>
 </file>
 
-<file path=customXml/itemProps2.xml><?xml version="1.0" encoding="utf-8"?>
-<ds:datastoreItem xmlns:ds="http://schemas.openxmlformats.org/officeDocument/2006/customXml" ds:itemID="{A0A66760-6526-4521-840F-038872BD8C48}">
+<file path=customXml/itemProps3.xml><?xml version="1.0" encoding="utf-8"?>
+<ds:datastoreItem xmlns:ds="http://schemas.openxmlformats.org/officeDocument/2006/customXml" ds:itemID="{F1735428-6F95-4096-840F-2DD96B16B624}">
   <ds:schemaRefs>
-    <ds:schemaRef ds:uri="http://schemas.openxmlformats.org/officeDocument/2006/bibliography"/>
+    <ds:schemaRef ds:uri="http://schemas.microsoft.com/office/2006/metadata/properties"/>
+    <ds:schemaRef ds:uri="http://schemas.microsoft.com/office/infopath/2007/PartnerControls"/>
+    <ds:schemaRef ds:uri="71af3243-3dd4-4a8d-8c0d-dd76da1f02a5"/>
   </ds:schemaRefs>
 </ds:datastoreItem>
 </file>
 
-<file path=customXml/itemProps3.xml><?xml version="1.0" encoding="utf-8"?>
+<file path=customXml/itemProps4.xml><?xml version="1.0" encoding="utf-8"?>
 <ds:datastoreItem xmlns:ds="http://schemas.openxmlformats.org/officeDocument/2006/customXml" ds:itemID="{647FEFD4-54E2-43C2-B579-757DDE7F1A35}">
   <ds:schemaRefs>
     <ds:schemaRef ds:uri="http://schemas.microsoft.com/office/2006/metadata/contentType"/>
@@ -6885,14 +6883,4 @@
     <ds:schemaRef ds:uri="http://schemas.microsoft.com/internal/obd"/>
   </ds:schemaRefs>
 </ds:datastoreItem>
-</file>
-
-<file path=customXml/itemProps4.xml><?xml version="1.0" encoding="utf-8"?>
-<ds:datastoreItem xmlns:ds="http://schemas.openxmlformats.org/officeDocument/2006/customXml" ds:itemID="{F1735428-6F95-4096-840F-2DD96B16B624}">
-  <ds:schemaRefs>
-    <ds:schemaRef ds:uri="http://schemas.microsoft.com/office/2006/metadata/properties"/>
-    <ds:schemaRef ds:uri="http://schemas.microsoft.com/office/infopath/2007/PartnerControls"/>
-    <ds:schemaRef ds:uri="71af3243-3dd4-4a8d-8c0d-dd76da1f02a5"/>
-  </ds:schemaRefs>
-</ds:datastoreItem>
 </file>
</xml_diff>

<commit_message>
i got a feeling
</commit_message>
<xml_diff>
--- a/CV-Ben_Bar.docx
+++ b/CV-Ben_Bar.docx
@@ -134,6 +134,18 @@
                 <w:szCs w:val="52"/>
               </w:rPr>
               <w:t>r</w:t>
+            </w:r>
+            <w:r>
+              <w:rPr>
+                <w:rFonts w:ascii="Cambria" w:hAnsi="Cambria" w:cstheme="majorBidi"/>
+                <w:b w:val="0"/>
+                <w:bCs/>
+                <w:caps w:val="0"/>
+                <w:color w:val="FFFFFF" w:themeColor="background1"/>
+                <w:sz w:val="52"/>
+                <w:szCs w:val="52"/>
+              </w:rPr>
+              <w:t>rrr</w:t>
             </w:r>
           </w:p>
         </w:tc>
@@ -6598,10 +6610,6 @@
 </file>
 
 <file path=customXml/item1.xml><?xml version="1.0" encoding="utf-8"?>
-<b:Sources xmlns:b="http://schemas.openxmlformats.org/officeDocument/2006/bibliography" xmlns="http://schemas.openxmlformats.org/officeDocument/2006/bibliography" SelectedStyle="\APASixthEditionOfficeOnline.xsl" StyleName="APA" Version="6"/>
-</file>
-
-<file path=customXml/item2.xml><?xml version="1.0" encoding="utf-8"?>
 <?mso-contentType ?>
 <FormTemplates xmlns="http://schemas.microsoft.com/sharepoint/v3/contenttype/forms">
   <Display>DocumentLibraryForm</Display>
@@ -6610,16 +6618,11 @@
 </FormTemplates>
 </file>
 
-<file path=customXml/item3.xml><?xml version="1.0" encoding="utf-8"?>
-<p:properties xmlns:p="http://schemas.microsoft.com/office/2006/metadata/properties" xmlns:xsi="http://www.w3.org/2001/XMLSchema-instance" xmlns:pc="http://schemas.microsoft.com/office/infopath/2007/PartnerControls">
-  <documentManagement>
-    <MediaServiceKeyPoints xmlns="71af3243-3dd4-4a8d-8c0d-dd76da1f02a5" xsi:nil="true"/>
-    <Status xmlns="71af3243-3dd4-4a8d-8c0d-dd76da1f02a5">Not started</Status>
-  </documentManagement>
-</p:properties>
+<file path=customXml/item2.xml><?xml version="1.0" encoding="utf-8"?>
+<b:Sources xmlns:b="http://schemas.openxmlformats.org/officeDocument/2006/bibliography" xmlns="http://schemas.openxmlformats.org/officeDocument/2006/bibliography" SelectedStyle="\APASixthEditionOfficeOnline.xsl" StyleName="APA" Version="6"/>
 </file>
 
-<file path=customXml/item4.xml><?xml version="1.0" encoding="utf-8"?>
+<file path=customXml/item3.xml><?xml version="1.0" encoding="utf-8"?>
 <ct:contentTypeSchema xmlns:ct="http://schemas.microsoft.com/office/2006/metadata/contentType" xmlns:ma="http://schemas.microsoft.com/office/2006/metadata/properties/metaAttributes" ct:_="" ma:_="" ma:contentTypeName="Document" ma:contentTypeID="0x01010079F111ED35F8CC479449609E8A0923A6" ma:contentTypeVersion="12" ma:contentTypeDescription="Create a new document." ma:contentTypeScope="" ma:versionID="fa6e671f1cd7e4d96ff9652be322dd5e">
   <xsd:schema xmlns:xsd="http://www.w3.org/2001/XMLSchema" xmlns:xs="http://www.w3.org/2001/XMLSchema" xmlns:p="http://schemas.microsoft.com/office/2006/metadata/properties" xmlns:ns2="71af3243-3dd4-4a8d-8c0d-dd76da1f02a5" xmlns:ns3="16c05727-aa75-4e4a-9b5f-8a80a1165891" targetNamespace="http://schemas.microsoft.com/office/2006/metadata/properties" ma:root="true" ma:fieldsID="4e2496f70b101db0b8013f30a071bbf7" ns2:_="" ns3:_="">
     <xsd:import namespace="71af3243-3dd4-4a8d-8c0d-dd76da1f02a5"/>
@@ -6840,7 +6843,24 @@
 </ct:contentTypeSchema>
 </file>
 
+<file path=customXml/item4.xml><?xml version="1.0" encoding="utf-8"?>
+<p:properties xmlns:p="http://schemas.microsoft.com/office/2006/metadata/properties" xmlns:xsi="http://www.w3.org/2001/XMLSchema-instance" xmlns:pc="http://schemas.microsoft.com/office/infopath/2007/PartnerControls">
+  <documentManagement>
+    <MediaServiceKeyPoints xmlns="71af3243-3dd4-4a8d-8c0d-dd76da1f02a5" xsi:nil="true"/>
+    <Status xmlns="71af3243-3dd4-4a8d-8c0d-dd76da1f02a5">Not started</Status>
+  </documentManagement>
+</p:properties>
+</file>
+
 <file path=customXml/itemProps1.xml><?xml version="1.0" encoding="utf-8"?>
+<ds:datastoreItem xmlns:ds="http://schemas.openxmlformats.org/officeDocument/2006/customXml" ds:itemID="{C3ED917E-6B3F-4995-8090-FD9CFEE66038}">
+  <ds:schemaRefs>
+    <ds:schemaRef ds:uri="http://schemas.microsoft.com/sharepoint/v3/contenttype/forms"/>
+  </ds:schemaRefs>
+</ds:datastoreItem>
+</file>
+
+<file path=customXml/itemProps2.xml><?xml version="1.0" encoding="utf-8"?>
 <ds:datastoreItem xmlns:ds="http://schemas.openxmlformats.org/officeDocument/2006/customXml" ds:itemID="{A0A66760-6526-4521-840F-038872BD8C48}">
   <ds:schemaRefs>
     <ds:schemaRef ds:uri="http://schemas.openxmlformats.org/officeDocument/2006/bibliography"/>
@@ -6848,25 +6868,7 @@
 </ds:datastoreItem>
 </file>
 
-<file path=customXml/itemProps2.xml><?xml version="1.0" encoding="utf-8"?>
-<ds:datastoreItem xmlns:ds="http://schemas.openxmlformats.org/officeDocument/2006/customXml" ds:itemID="{C3ED917E-6B3F-4995-8090-FD9CFEE66038}">
-  <ds:schemaRefs>
-    <ds:schemaRef ds:uri="http://schemas.microsoft.com/sharepoint/v3/contenttype/forms"/>
-  </ds:schemaRefs>
-</ds:datastoreItem>
-</file>
-
 <file path=customXml/itemProps3.xml><?xml version="1.0" encoding="utf-8"?>
-<ds:datastoreItem xmlns:ds="http://schemas.openxmlformats.org/officeDocument/2006/customXml" ds:itemID="{F1735428-6F95-4096-840F-2DD96B16B624}">
-  <ds:schemaRefs>
-    <ds:schemaRef ds:uri="http://schemas.microsoft.com/office/2006/metadata/properties"/>
-    <ds:schemaRef ds:uri="http://schemas.microsoft.com/office/infopath/2007/PartnerControls"/>
-    <ds:schemaRef ds:uri="71af3243-3dd4-4a8d-8c0d-dd76da1f02a5"/>
-  </ds:schemaRefs>
-</ds:datastoreItem>
-</file>
-
-<file path=customXml/itemProps4.xml><?xml version="1.0" encoding="utf-8"?>
 <ds:datastoreItem xmlns:ds="http://schemas.openxmlformats.org/officeDocument/2006/customXml" ds:itemID="{647FEFD4-54E2-43C2-B579-757DDE7F1A35}">
   <ds:schemaRefs>
     <ds:schemaRef ds:uri="http://schemas.microsoft.com/office/2006/metadata/contentType"/>
@@ -6883,4 +6885,14 @@
     <ds:schemaRef ds:uri="http://schemas.microsoft.com/internal/obd"/>
   </ds:schemaRefs>
 </ds:datastoreItem>
+</file>
+
+<file path=customXml/itemProps4.xml><?xml version="1.0" encoding="utf-8"?>
+<ds:datastoreItem xmlns:ds="http://schemas.openxmlformats.org/officeDocument/2006/customXml" ds:itemID="{F1735428-6F95-4096-840F-2DD96B16B624}">
+  <ds:schemaRefs>
+    <ds:schemaRef ds:uri="http://schemas.microsoft.com/office/2006/metadata/properties"/>
+    <ds:schemaRef ds:uri="http://schemas.microsoft.com/office/infopath/2007/PartnerControls"/>
+    <ds:schemaRef ds:uri="71af3243-3dd4-4a8d-8c0d-dd76da1f02a5"/>
+  </ds:schemaRefs>
+</ds:datastoreItem>
 </file>
</xml_diff>

<commit_message>
libreoffice for the rescue
</commit_message>
<xml_diff>
--- a/CV-Ben_Bar.docx
+++ b/CV-Ben_Bar.docx
@@ -39,46 +39,6 @@
           </w:tcPr>
           <w:p>
             <w:pPr>
-              <w:pStyle w:val="1"/>
-              <w:jc w:val="left"/>
-              <w:rPr>
-                <w:rFonts w:ascii="Cambria" w:hAnsi="Cambria" w:cs="Poppins"/>
-                <w:b w:val="0"/>
-                <w:bCs/>
-                <w:caps w:val="0"/>
-                <w:color w:val="FFFFFF" w:themeColor="background1"/>
-                <w:sz w:val="10"/>
-                <w:szCs w:val="10"/>
-                <w:rtl/>
-              </w:rPr>
-            </w:pPr>
-            <w:r>
-              <w:rPr>
-                <w:rFonts w:ascii="Cambria" w:hAnsi="Cambria" w:cs="Poppins"/>
-                <w:b w:val="0"/>
-                <w:bCs/>
-                <w:caps w:val="0"/>
-                <w:color w:val="FFFFFF" w:themeColor="background1"/>
-                <w:sz w:val="52"/>
-                <w:szCs w:val="52"/>
-              </w:rPr>
-              <w:t xml:space="preserve"> </w:t>
-            </w:r>
-            <w:r>
-              <w:rPr>
-                <w:rFonts w:ascii="Cambria" w:hAnsi="Cambria" w:cs="Poppins"/>
-                <w:b w:val="0"/>
-                <w:bCs/>
-                <w:caps w:val="0"/>
-                <w:color w:val="FFFFFF" w:themeColor="background1"/>
-                <w:sz w:val="52"/>
-                <w:szCs w:val="52"/>
-              </w:rPr>
-              <w:t xml:space="preserve">  </w:t>
-            </w:r>
-          </w:p>
-          <w:p>
-            <w:pPr>
               <w:rPr>
                 <w:rFonts w:ascii="Cambria" w:hAnsi="Cambria"/>
               </w:rPr>
@@ -134,18 +94,6 @@
                 <w:szCs w:val="52"/>
               </w:rPr>
               <w:t>r</w:t>
-            </w:r>
-            <w:r>
-              <w:rPr>
-                <w:rFonts w:ascii="Cambria" w:hAnsi="Cambria" w:cstheme="majorBidi"/>
-                <w:b w:val="0"/>
-                <w:bCs/>
-                <w:caps w:val="0"/>
-                <w:color w:val="FFFFFF" w:themeColor="background1"/>
-                <w:sz w:val="52"/>
-                <w:szCs w:val="52"/>
-              </w:rPr>
-              <w:t>rrrrr</w:t>
             </w:r>
           </w:p>
         </w:tc>
@@ -6610,6 +6558,10 @@
 </file>
 
 <file path=customXml/item1.xml><?xml version="1.0" encoding="utf-8"?>
+<b:Sources xmlns:b="http://schemas.openxmlformats.org/officeDocument/2006/bibliography" xmlns="http://schemas.openxmlformats.org/officeDocument/2006/bibliography" SelectedStyle="\APASixthEditionOfficeOnline.xsl" StyleName="APA" Version="6"/>
+</file>
+
+<file path=customXml/item2.xml><?xml version="1.0" encoding="utf-8"?>
 <?mso-contentType ?>
 <FormTemplates xmlns="http://schemas.microsoft.com/sharepoint/v3/contenttype/forms">
   <Display>DocumentLibraryForm</Display>
@@ -6618,11 +6570,16 @@
 </FormTemplates>
 </file>
 
-<file path=customXml/item2.xml><?xml version="1.0" encoding="utf-8"?>
-<b:Sources xmlns:b="http://schemas.openxmlformats.org/officeDocument/2006/bibliography" xmlns="http://schemas.openxmlformats.org/officeDocument/2006/bibliography" SelectedStyle="\APASixthEditionOfficeOnline.xsl" StyleName="APA" Version="6"/>
+<file path=customXml/item3.xml><?xml version="1.0" encoding="utf-8"?>
+<p:properties xmlns:p="http://schemas.microsoft.com/office/2006/metadata/properties" xmlns:xsi="http://www.w3.org/2001/XMLSchema-instance" xmlns:pc="http://schemas.microsoft.com/office/infopath/2007/PartnerControls">
+  <documentManagement>
+    <MediaServiceKeyPoints xmlns="71af3243-3dd4-4a8d-8c0d-dd76da1f02a5" xsi:nil="true"/>
+    <Status xmlns="71af3243-3dd4-4a8d-8c0d-dd76da1f02a5">Not started</Status>
+  </documentManagement>
+</p:properties>
 </file>
 
-<file path=customXml/item3.xml><?xml version="1.0" encoding="utf-8"?>
+<file path=customXml/item4.xml><?xml version="1.0" encoding="utf-8"?>
 <ct:contentTypeSchema xmlns:ct="http://schemas.microsoft.com/office/2006/metadata/contentType" xmlns:ma="http://schemas.microsoft.com/office/2006/metadata/properties/metaAttributes" ct:_="" ma:_="" ma:contentTypeName="Document" ma:contentTypeID="0x01010079F111ED35F8CC479449609E8A0923A6" ma:contentTypeVersion="12" ma:contentTypeDescription="Create a new document." ma:contentTypeScope="" ma:versionID="fa6e671f1cd7e4d96ff9652be322dd5e">
   <xsd:schema xmlns:xsd="http://www.w3.org/2001/XMLSchema" xmlns:xs="http://www.w3.org/2001/XMLSchema" xmlns:p="http://schemas.microsoft.com/office/2006/metadata/properties" xmlns:ns2="71af3243-3dd4-4a8d-8c0d-dd76da1f02a5" xmlns:ns3="16c05727-aa75-4e4a-9b5f-8a80a1165891" targetNamespace="http://schemas.microsoft.com/office/2006/metadata/properties" ma:root="true" ma:fieldsID="4e2496f70b101db0b8013f30a071bbf7" ns2:_="" ns3:_="">
     <xsd:import namespace="71af3243-3dd4-4a8d-8c0d-dd76da1f02a5"/>
@@ -6843,16 +6800,15 @@
 </ct:contentTypeSchema>
 </file>
 
-<file path=customXml/item4.xml><?xml version="1.0" encoding="utf-8"?>
-<p:properties xmlns:p="http://schemas.microsoft.com/office/2006/metadata/properties" xmlns:xsi="http://www.w3.org/2001/XMLSchema-instance" xmlns:pc="http://schemas.microsoft.com/office/infopath/2007/PartnerControls">
-  <documentManagement>
-    <MediaServiceKeyPoints xmlns="71af3243-3dd4-4a8d-8c0d-dd76da1f02a5" xsi:nil="true"/>
-    <Status xmlns="71af3243-3dd4-4a8d-8c0d-dd76da1f02a5">Not started</Status>
-  </documentManagement>
-</p:properties>
+<file path=customXml/itemProps1.xml><?xml version="1.0" encoding="utf-8"?>
+<ds:datastoreItem xmlns:ds="http://schemas.openxmlformats.org/officeDocument/2006/customXml" ds:itemID="{A0A66760-6526-4521-840F-038872BD8C48}">
+  <ds:schemaRefs>
+    <ds:schemaRef ds:uri="http://schemas.openxmlformats.org/officeDocument/2006/bibliography"/>
+  </ds:schemaRefs>
+</ds:datastoreItem>
 </file>
 
-<file path=customXml/itemProps1.xml><?xml version="1.0" encoding="utf-8"?>
+<file path=customXml/itemProps2.xml><?xml version="1.0" encoding="utf-8"?>
 <ds:datastoreItem xmlns:ds="http://schemas.openxmlformats.org/officeDocument/2006/customXml" ds:itemID="{C3ED917E-6B3F-4995-8090-FD9CFEE66038}">
   <ds:schemaRefs>
     <ds:schemaRef ds:uri="http://schemas.microsoft.com/sharepoint/v3/contenttype/forms"/>
@@ -6860,15 +6816,17 @@
 </ds:datastoreItem>
 </file>
 
-<file path=customXml/itemProps2.xml><?xml version="1.0" encoding="utf-8"?>
-<ds:datastoreItem xmlns:ds="http://schemas.openxmlformats.org/officeDocument/2006/customXml" ds:itemID="{A0A66760-6526-4521-840F-038872BD8C48}">
+<file path=customXml/itemProps3.xml><?xml version="1.0" encoding="utf-8"?>
+<ds:datastoreItem xmlns:ds="http://schemas.openxmlformats.org/officeDocument/2006/customXml" ds:itemID="{F1735428-6F95-4096-840F-2DD96B16B624}">
   <ds:schemaRefs>
-    <ds:schemaRef ds:uri="http://schemas.openxmlformats.org/officeDocument/2006/bibliography"/>
+    <ds:schemaRef ds:uri="http://schemas.microsoft.com/office/2006/metadata/properties"/>
+    <ds:schemaRef ds:uri="http://schemas.microsoft.com/office/infopath/2007/PartnerControls"/>
+    <ds:schemaRef ds:uri="71af3243-3dd4-4a8d-8c0d-dd76da1f02a5"/>
   </ds:schemaRefs>
 </ds:datastoreItem>
 </file>
 
-<file path=customXml/itemProps3.xml><?xml version="1.0" encoding="utf-8"?>
+<file path=customXml/itemProps4.xml><?xml version="1.0" encoding="utf-8"?>
 <ds:datastoreItem xmlns:ds="http://schemas.openxmlformats.org/officeDocument/2006/customXml" ds:itemID="{647FEFD4-54E2-43C2-B579-757DDE7F1A35}">
   <ds:schemaRefs>
     <ds:schemaRef ds:uri="http://schemas.microsoft.com/office/2006/metadata/contentType"/>
@@ -6885,14 +6843,4 @@
     <ds:schemaRef ds:uri="http://schemas.microsoft.com/internal/obd"/>
   </ds:schemaRefs>
 </ds:datastoreItem>
-</file>
-
-<file path=customXml/itemProps4.xml><?xml version="1.0" encoding="utf-8"?>
-<ds:datastoreItem xmlns:ds="http://schemas.openxmlformats.org/officeDocument/2006/customXml" ds:itemID="{F1735428-6F95-4096-840F-2DD96B16B624}">
-  <ds:schemaRefs>
-    <ds:schemaRef ds:uri="http://schemas.microsoft.com/office/2006/metadata/properties"/>
-    <ds:schemaRef ds:uri="http://schemas.microsoft.com/office/infopath/2007/PartnerControls"/>
-    <ds:schemaRef ds:uri="71af3243-3dd4-4a8d-8c0d-dd76da1f02a5"/>
-  </ds:schemaRefs>
-</ds:datastoreItem>
 </file>
</xml_diff>

<commit_message>
push to drive integration
</commit_message>
<xml_diff>
--- a/CV-Ben_Bar.docx
+++ b/CV-Ben_Bar.docx
@@ -1830,6 +1830,16 @@
               </w:rPr>
               <w:t xml:space="preserve"> development</w:t>
             </w:r>
+            <w:r>
+              <w:rPr>
+                <w:rFonts w:ascii="Cambria" w:hAnsi="Cambria" w:cs="Calibri"/>
+                <w:b w:val="0"/>
+                <w:bCs/>
+                <w:color w:val="000000" w:themeColor="text1"/>
+                <w:sz w:val="24"/>
+              </w:rPr>
+              <w:t>.</w:t>
+            </w:r>
           </w:p>
           <w:p>
             <w:pPr>
@@ -2140,20 +2150,8 @@
                 <w:color w:val="000000" w:themeColor="text1"/>
                 <w:sz w:val="24"/>
               </w:rPr>
-              <w:t xml:space="preserve"> </w:t>
-            </w:r>
-            <w:proofErr w:type="spellStart"/>
-            <w:r>
-              <w:rPr>
-                <w:rFonts w:ascii="Cambria" w:hAnsi="Cambria" w:cs="Calibri"/>
-                <w:b w:val="0"/>
-                <w:bCs/>
-                <w:color w:val="000000" w:themeColor="text1"/>
-                <w:sz w:val="24"/>
-              </w:rPr>
-              <w:t>Mashatzim</w:t>
-            </w:r>
-            <w:proofErr w:type="spellEnd"/>
+              <w:t xml:space="preserve"> Mashatzim</w:t>
+            </w:r>
             <w:r>
               <w:rPr>
                 <w:rFonts w:ascii="Cambria" w:hAnsi="Cambria" w:cs="Calibri"/>
@@ -6473,6 +6471,10 @@
 </file>
 
 <file path=customXml/item1.xml><?xml version="1.0" encoding="utf-8"?>
+<b:Sources xmlns:b="http://schemas.openxmlformats.org/officeDocument/2006/bibliography" xmlns="http://schemas.openxmlformats.org/officeDocument/2006/bibliography" SelectedStyle="\APASixthEditionOfficeOnline.xsl" StyleName="APA" Version="6"/>
+</file>
+
+<file path=customXml/item2.xml><?xml version="1.0" encoding="utf-8"?>
 <?mso-contentType ?>
 <FormTemplates xmlns="http://schemas.microsoft.com/sharepoint/v3/contenttype/forms">
   <Display>DocumentLibraryForm</Display>
@@ -6481,11 +6483,16 @@
 </FormTemplates>
 </file>
 
-<file path=customXml/item2.xml><?xml version="1.0" encoding="utf-8"?>
-<b:Sources xmlns:b="http://schemas.openxmlformats.org/officeDocument/2006/bibliography" xmlns="http://schemas.openxmlformats.org/officeDocument/2006/bibliography" SelectedStyle="\APASixthEditionOfficeOnline.xsl" StyleName="APA" Version="6"/>
+<file path=customXml/item3.xml><?xml version="1.0" encoding="utf-8"?>
+<p:properties xmlns:p="http://schemas.microsoft.com/office/2006/metadata/properties" xmlns:xsi="http://www.w3.org/2001/XMLSchema-instance" xmlns:pc="http://schemas.microsoft.com/office/infopath/2007/PartnerControls">
+  <documentManagement>
+    <MediaServiceKeyPoints xmlns="71af3243-3dd4-4a8d-8c0d-dd76da1f02a5" xsi:nil="true"/>
+    <Status xmlns="71af3243-3dd4-4a8d-8c0d-dd76da1f02a5">Not started</Status>
+  </documentManagement>
+</p:properties>
 </file>
 
-<file path=customXml/item3.xml><?xml version="1.0" encoding="utf-8"?>
+<file path=customXml/item4.xml><?xml version="1.0" encoding="utf-8"?>
 <ct:contentTypeSchema xmlns:ct="http://schemas.microsoft.com/office/2006/metadata/contentType" xmlns:ma="http://schemas.microsoft.com/office/2006/metadata/properties/metaAttributes" ct:_="" ma:_="" ma:contentTypeName="Document" ma:contentTypeID="0x01010079F111ED35F8CC479449609E8A0923A6" ma:contentTypeVersion="12" ma:contentTypeDescription="Create a new document." ma:contentTypeScope="" ma:versionID="fa6e671f1cd7e4d96ff9652be322dd5e">
   <xsd:schema xmlns:xsd="http://www.w3.org/2001/XMLSchema" xmlns:xs="http://www.w3.org/2001/XMLSchema" xmlns:p="http://schemas.microsoft.com/office/2006/metadata/properties" xmlns:ns2="71af3243-3dd4-4a8d-8c0d-dd76da1f02a5" xmlns:ns3="16c05727-aa75-4e4a-9b5f-8a80a1165891" targetNamespace="http://schemas.microsoft.com/office/2006/metadata/properties" ma:root="true" ma:fieldsID="4e2496f70b101db0b8013f30a071bbf7" ns2:_="" ns3:_="">
     <xsd:import namespace="71af3243-3dd4-4a8d-8c0d-dd76da1f02a5"/>
@@ -6706,16 +6713,15 @@
 </ct:contentTypeSchema>
 </file>
 
-<file path=customXml/item4.xml><?xml version="1.0" encoding="utf-8"?>
-<p:properties xmlns:p="http://schemas.microsoft.com/office/2006/metadata/properties" xmlns:xsi="http://www.w3.org/2001/XMLSchema-instance" xmlns:pc="http://schemas.microsoft.com/office/infopath/2007/PartnerControls">
-  <documentManagement>
-    <MediaServiceKeyPoints xmlns="71af3243-3dd4-4a8d-8c0d-dd76da1f02a5" xsi:nil="true"/>
-    <Status xmlns="71af3243-3dd4-4a8d-8c0d-dd76da1f02a5">Not started</Status>
-  </documentManagement>
-</p:properties>
+<file path=customXml/itemProps1.xml><?xml version="1.0" encoding="utf-8"?>
+<ds:datastoreItem xmlns:ds="http://schemas.openxmlformats.org/officeDocument/2006/customXml" ds:itemID="{A0A66760-6526-4521-840F-038872BD8C48}">
+  <ds:schemaRefs>
+    <ds:schemaRef ds:uri="http://schemas.openxmlformats.org/officeDocument/2006/bibliography"/>
+  </ds:schemaRefs>
+</ds:datastoreItem>
 </file>
 
-<file path=customXml/itemProps1.xml><?xml version="1.0" encoding="utf-8"?>
+<file path=customXml/itemProps2.xml><?xml version="1.0" encoding="utf-8"?>
 <ds:datastoreItem xmlns:ds="http://schemas.openxmlformats.org/officeDocument/2006/customXml" ds:itemID="{C3ED917E-6B3F-4995-8090-FD9CFEE66038}">
   <ds:schemaRefs>
     <ds:schemaRef ds:uri="http://schemas.microsoft.com/sharepoint/v3/contenttype/forms"/>
@@ -6723,15 +6729,17 @@
 </ds:datastoreItem>
 </file>
 
-<file path=customXml/itemProps2.xml><?xml version="1.0" encoding="utf-8"?>
-<ds:datastoreItem xmlns:ds="http://schemas.openxmlformats.org/officeDocument/2006/customXml" ds:itemID="{A0A66760-6526-4521-840F-038872BD8C48}">
+<file path=customXml/itemProps3.xml><?xml version="1.0" encoding="utf-8"?>
+<ds:datastoreItem xmlns:ds="http://schemas.openxmlformats.org/officeDocument/2006/customXml" ds:itemID="{F1735428-6F95-4096-840F-2DD96B16B624}">
   <ds:schemaRefs>
-    <ds:schemaRef ds:uri="http://schemas.openxmlformats.org/officeDocument/2006/bibliography"/>
+    <ds:schemaRef ds:uri="http://schemas.microsoft.com/office/2006/metadata/properties"/>
+    <ds:schemaRef ds:uri="http://schemas.microsoft.com/office/infopath/2007/PartnerControls"/>
+    <ds:schemaRef ds:uri="71af3243-3dd4-4a8d-8c0d-dd76da1f02a5"/>
   </ds:schemaRefs>
 </ds:datastoreItem>
 </file>
 
-<file path=customXml/itemProps3.xml><?xml version="1.0" encoding="utf-8"?>
+<file path=customXml/itemProps4.xml><?xml version="1.0" encoding="utf-8"?>
 <ds:datastoreItem xmlns:ds="http://schemas.openxmlformats.org/officeDocument/2006/customXml" ds:itemID="{647FEFD4-54E2-43C2-B579-757DDE7F1A35}">
   <ds:schemaRefs>
     <ds:schemaRef ds:uri="http://schemas.microsoft.com/office/2006/metadata/contentType"/>
@@ -6748,14 +6756,4 @@
     <ds:schemaRef ds:uri="http://schemas.microsoft.com/internal/obd"/>
   </ds:schemaRefs>
 </ds:datastoreItem>
-</file>
-
-<file path=customXml/itemProps4.xml><?xml version="1.0" encoding="utf-8"?>
-<ds:datastoreItem xmlns:ds="http://schemas.openxmlformats.org/officeDocument/2006/customXml" ds:itemID="{F1735428-6F95-4096-840F-2DD96B16B624}">
-  <ds:schemaRefs>
-    <ds:schemaRef ds:uri="http://schemas.microsoft.com/office/2006/metadata/properties"/>
-    <ds:schemaRef ds:uri="http://schemas.microsoft.com/office/infopath/2007/PartnerControls"/>
-    <ds:schemaRef ds:uri="71af3243-3dd4-4a8d-8c0d-dd76da1f02a5"/>
-  </ds:schemaRefs>
-</ds:datastoreItem>
 </file>
</xml_diff>